<commit_message>
Update paper(v6) Ansible alternative example code
</commit_message>
<xml_diff>
--- a/Documents/Papers/V6_AutomatisatiePlatform-GerritVanMol.docx
+++ b/Documents/Papers/V6_AutomatisatiePlatform-GerritVanMol.docx
@@ -5931,13 +5931,13 @@
       <w:pPr>
         <w:pStyle w:val="Heading1"/>
       </w:pPr>
-      <w:bookmarkStart w:id="0" w:name="_Toc85098256"/>
-      <w:bookmarkStart w:id="1" w:name="_Toc104544172"/>
+      <w:bookmarkStart w:id="0" w:name="_Toc104544172"/>
+      <w:bookmarkStart w:id="1" w:name="_Toc85098256"/>
       <w:r>
         <w:lastRenderedPageBreak/>
         <w:t>Codefragmentlijst</w:t>
       </w:r>
-      <w:bookmarkEnd w:id="1"/>
+      <w:bookmarkEnd w:id="0"/>
     </w:p>
     <w:p>
       <w:pPr>
@@ -6438,7 +6438,7 @@
       <w:r>
         <w:fldChar w:fldCharType="separate"/>
       </w:r>
-      <w:hyperlink r:id="rId17" w:anchor="_Toc104544553" w:history="1">
+      <w:hyperlink r:id="rId17" w:anchor="_Toc104553341" w:history="1">
         <w:r>
           <w:rPr>
             <w:rStyle w:val="Hyperlink"/>
@@ -6465,7 +6465,7 @@
             <w:noProof/>
             <w:webHidden/>
           </w:rPr>
-          <w:instrText xml:space="preserve"> PAGEREF _Toc104544553 \h </w:instrText>
+          <w:instrText xml:space="preserve"> PAGEREF _Toc104553341 \h </w:instrText>
         </w:r>
         <w:r>
           <w:rPr>
@@ -6510,7 +6510,7 @@
           <w:lang w:val="en-BE" w:eastAsia="en-GB"/>
         </w:rPr>
       </w:pPr>
-      <w:hyperlink r:id="rId18" w:anchor="_Toc104544554" w:history="1">
+      <w:hyperlink r:id="rId18" w:anchor="_Toc104553342" w:history="1">
         <w:r>
           <w:rPr>
             <w:rStyle w:val="Hyperlink"/>
@@ -6537,7 +6537,7 @@
             <w:noProof/>
             <w:webHidden/>
           </w:rPr>
-          <w:instrText xml:space="preserve"> PAGEREF _Toc104544554 \h </w:instrText>
+          <w:instrText xml:space="preserve"> PAGEREF _Toc104553342 \h </w:instrText>
         </w:r>
         <w:r>
           <w:rPr>
@@ -6582,7 +6582,7 @@
           <w:lang w:val="en-BE" w:eastAsia="en-GB"/>
         </w:rPr>
       </w:pPr>
-      <w:hyperlink r:id="rId19" w:anchor="_Toc104544555" w:history="1">
+      <w:hyperlink r:id="rId19" w:anchor="_Toc104553343" w:history="1">
         <w:r>
           <w:rPr>
             <w:rStyle w:val="Hyperlink"/>
@@ -6609,7 +6609,7 @@
             <w:noProof/>
             <w:webHidden/>
           </w:rPr>
-          <w:instrText xml:space="preserve"> PAGEREF _Toc104544555 \h </w:instrText>
+          <w:instrText xml:space="preserve"> PAGEREF _Toc104553343 \h </w:instrText>
         </w:r>
         <w:r>
           <w:rPr>
@@ -6654,7 +6654,7 @@
           <w:lang w:val="en-BE" w:eastAsia="en-GB"/>
         </w:rPr>
       </w:pPr>
-      <w:hyperlink r:id="rId20" w:anchor="_Toc104544556" w:history="1">
+      <w:hyperlink r:id="rId20" w:anchor="_Toc104553344" w:history="1">
         <w:r>
           <w:rPr>
             <w:rStyle w:val="Hyperlink"/>
@@ -6681,7 +6681,7 @@
             <w:noProof/>
             <w:webHidden/>
           </w:rPr>
-          <w:instrText xml:space="preserve"> PAGEREF _Toc104544556 \h </w:instrText>
+          <w:instrText xml:space="preserve"> PAGEREF _Toc104553344 \h </w:instrText>
         </w:r>
         <w:r>
           <w:rPr>
@@ -6726,7 +6726,7 @@
           <w:lang w:val="en-BE" w:eastAsia="en-GB"/>
         </w:rPr>
       </w:pPr>
-      <w:hyperlink r:id="rId21" w:anchor="_Toc104544557" w:history="1">
+      <w:hyperlink r:id="rId21" w:anchor="_Toc104553345" w:history="1">
         <w:r>
           <w:rPr>
             <w:rStyle w:val="Hyperlink"/>
@@ -6753,7 +6753,7 @@
             <w:noProof/>
             <w:webHidden/>
           </w:rPr>
-          <w:instrText xml:space="preserve"> PAGEREF _Toc104544557 \h </w:instrText>
+          <w:instrText xml:space="preserve"> PAGEREF _Toc104553345 \h </w:instrText>
         </w:r>
         <w:r>
           <w:rPr>
@@ -6798,7 +6798,7 @@
           <w:lang w:val="en-BE" w:eastAsia="en-GB"/>
         </w:rPr>
       </w:pPr>
-      <w:hyperlink r:id="rId22" w:anchor="_Toc104544558" w:history="1">
+      <w:hyperlink r:id="rId22" w:anchor="_Toc104553346" w:history="1">
         <w:r>
           <w:rPr>
             <w:rStyle w:val="Hyperlink"/>
@@ -6825,7 +6825,7 @@
             <w:noProof/>
             <w:webHidden/>
           </w:rPr>
-          <w:instrText xml:space="preserve"> PAGEREF _Toc104544558 \h </w:instrText>
+          <w:instrText xml:space="preserve"> PAGEREF _Toc104553346 \h </w:instrText>
         </w:r>
         <w:r>
           <w:rPr>
@@ -6870,7 +6870,7 @@
           <w:lang w:val="en-BE" w:eastAsia="en-GB"/>
         </w:rPr>
       </w:pPr>
-      <w:hyperlink r:id="rId23" w:anchor="_Toc104544559" w:history="1">
+      <w:hyperlink r:id="rId23" w:anchor="_Toc104553347" w:history="1">
         <w:r>
           <w:rPr>
             <w:rStyle w:val="Hyperlink"/>
@@ -6905,7 +6905,7 @@
             <w:noProof/>
             <w:webHidden/>
           </w:rPr>
-          <w:instrText xml:space="preserve"> PAGEREF _Toc104544559 \h </w:instrText>
+          <w:instrText xml:space="preserve"> PAGEREF _Toc104553347 \h </w:instrText>
         </w:r>
         <w:r>
           <w:rPr>
@@ -6950,7 +6950,7 @@
           <w:lang w:val="en-BE" w:eastAsia="en-GB"/>
         </w:rPr>
       </w:pPr>
-      <w:hyperlink r:id="rId24" w:anchor="_Toc104544560" w:history="1">
+      <w:hyperlink r:id="rId24" w:anchor="_Toc104553348" w:history="1">
         <w:r>
           <w:rPr>
             <w:rStyle w:val="Hyperlink"/>
@@ -6977,7 +6977,7 @@
             <w:noProof/>
             <w:webHidden/>
           </w:rPr>
-          <w:instrText xml:space="preserve"> PAGEREF _Toc104544560 \h </w:instrText>
+          <w:instrText xml:space="preserve"> PAGEREF _Toc104553348 \h </w:instrText>
         </w:r>
         <w:r>
           <w:rPr>
@@ -7022,7 +7022,7 @@
           <w:lang w:val="en-BE" w:eastAsia="en-GB"/>
         </w:rPr>
       </w:pPr>
-      <w:hyperlink r:id="rId25" w:anchor="_Toc104544561" w:history="1">
+      <w:hyperlink r:id="rId25" w:anchor="_Toc104553349" w:history="1">
         <w:r>
           <w:rPr>
             <w:rStyle w:val="Hyperlink"/>
@@ -7049,7 +7049,7 @@
             <w:noProof/>
             <w:webHidden/>
           </w:rPr>
-          <w:instrText xml:space="preserve"> PAGEREF _Toc104544561 \h </w:instrText>
+          <w:instrText xml:space="preserve"> PAGEREF _Toc104553349 \h </w:instrText>
         </w:r>
         <w:r>
           <w:rPr>
@@ -7094,7 +7094,7 @@
           <w:lang w:val="en-BE" w:eastAsia="en-GB"/>
         </w:rPr>
       </w:pPr>
-      <w:hyperlink r:id="rId26" w:anchor="_Toc104544562" w:history="1">
+      <w:hyperlink r:id="rId26" w:anchor="_Toc104553350" w:history="1">
         <w:r>
           <w:rPr>
             <w:rStyle w:val="Hyperlink"/>
@@ -7129,7 +7129,7 @@
             <w:noProof/>
             <w:webHidden/>
           </w:rPr>
-          <w:instrText xml:space="preserve"> PAGEREF _Toc104544562 \h </w:instrText>
+          <w:instrText xml:space="preserve"> PAGEREF _Toc104553350 \h </w:instrText>
         </w:r>
         <w:r>
           <w:rPr>
@@ -7174,7 +7174,7 @@
           <w:lang w:val="en-BE" w:eastAsia="en-GB"/>
         </w:rPr>
       </w:pPr>
-      <w:hyperlink r:id="rId27" w:anchor="_Toc104544563" w:history="1">
+      <w:hyperlink r:id="rId27" w:anchor="_Toc104553351" w:history="1">
         <w:r>
           <w:rPr>
             <w:rStyle w:val="Hyperlink"/>
@@ -7201,7 +7201,7 @@
             <w:noProof/>
             <w:webHidden/>
           </w:rPr>
-          <w:instrText xml:space="preserve"> PAGEREF _Toc104544563 \h </w:instrText>
+          <w:instrText xml:space="preserve"> PAGEREF _Toc104553351 \h </w:instrText>
         </w:r>
         <w:r>
           <w:rPr>
@@ -7246,7 +7246,7 @@
           <w:lang w:val="en-BE" w:eastAsia="en-GB"/>
         </w:rPr>
       </w:pPr>
-      <w:hyperlink r:id="rId28" w:anchor="_Toc104544564" w:history="1">
+      <w:hyperlink r:id="rId28" w:anchor="_Toc104553352" w:history="1">
         <w:r>
           <w:rPr>
             <w:rStyle w:val="Hyperlink"/>
@@ -7273,7 +7273,7 @@
             <w:noProof/>
             <w:webHidden/>
           </w:rPr>
-          <w:instrText xml:space="preserve"> PAGEREF _Toc104544564 \h </w:instrText>
+          <w:instrText xml:space="preserve"> PAGEREF _Toc104553352 \h </w:instrText>
         </w:r>
         <w:r>
           <w:rPr>
@@ -7318,7 +7318,7 @@
           <w:lang w:val="en-BE" w:eastAsia="en-GB"/>
         </w:rPr>
       </w:pPr>
-      <w:hyperlink r:id="rId29" w:anchor="_Toc104544565" w:history="1">
+      <w:hyperlink r:id="rId29" w:anchor="_Toc104553353" w:history="1">
         <w:r>
           <w:rPr>
             <w:rStyle w:val="Hyperlink"/>
@@ -7345,7 +7345,7 @@
             <w:noProof/>
             <w:webHidden/>
           </w:rPr>
-          <w:instrText xml:space="preserve"> PAGEREF _Toc104544565 \h </w:instrText>
+          <w:instrText xml:space="preserve"> PAGEREF _Toc104553353 \h </w:instrText>
         </w:r>
         <w:r>
           <w:rPr>
@@ -7390,7 +7390,7 @@
           <w:lang w:val="en-BE" w:eastAsia="en-GB"/>
         </w:rPr>
       </w:pPr>
-      <w:hyperlink r:id="rId30" w:anchor="_Toc104544566" w:history="1">
+      <w:hyperlink r:id="rId30" w:anchor="_Toc104553354" w:history="1">
         <w:r>
           <w:rPr>
             <w:rStyle w:val="Hyperlink"/>
@@ -7417,7 +7417,7 @@
             <w:noProof/>
             <w:webHidden/>
           </w:rPr>
-          <w:instrText xml:space="preserve"> PAGEREF _Toc104544566 \h </w:instrText>
+          <w:instrText xml:space="preserve"> PAGEREF _Toc104553354 \h </w:instrText>
         </w:r>
         <w:r>
           <w:rPr>
@@ -7462,13 +7462,13 @@
           <w:lang w:val="en-BE" w:eastAsia="en-GB"/>
         </w:rPr>
       </w:pPr>
-      <w:hyperlink r:id="rId31" w:anchor="_Toc104544567" w:history="1">
+      <w:hyperlink w:anchor="_Toc104553355" w:history="1">
         <w:r>
           <w:rPr>
             <w:rStyle w:val="Hyperlink"/>
             <w:noProof/>
           </w:rPr>
-          <w:t>Figuur 15: Basis opstelling (binnen labo)</w:t>
+          <w:t>Figuur 15: Voorbeeld Python functie met subprocess module</w:t>
         </w:r>
         <w:r>
           <w:rPr>
@@ -7489,7 +7489,7 @@
             <w:noProof/>
             <w:webHidden/>
           </w:rPr>
-          <w:instrText xml:space="preserve"> PAGEREF _Toc104544567 \h </w:instrText>
+          <w:instrText xml:space="preserve"> PAGEREF _Toc104553355 \h </w:instrText>
         </w:r>
         <w:r>
           <w:rPr>
@@ -7509,7 +7509,7 @@
             <w:noProof/>
             <w:webHidden/>
           </w:rPr>
-          <w:t>27</w:t>
+          <w:t>26</w:t>
         </w:r>
         <w:r>
           <w:rPr>
@@ -7534,13 +7534,13 @@
           <w:lang w:val="en-BE" w:eastAsia="en-GB"/>
         </w:rPr>
       </w:pPr>
-      <w:hyperlink r:id="rId32" w:anchor="_Toc104544568" w:history="1">
+      <w:hyperlink r:id="rId31" w:anchor="_Toc104553356" w:history="1">
         <w:r>
           <w:rPr>
             <w:rStyle w:val="Hyperlink"/>
             <w:noProof/>
           </w:rPr>
-          <w:t>Figuur 16: Jenkins master-slave architectuur [15]</w:t>
+          <w:t>Figuur 16: Basis opstelling (binnen labo)</w:t>
         </w:r>
         <w:r>
           <w:rPr>
@@ -7561,7 +7561,7 @@
             <w:noProof/>
             <w:webHidden/>
           </w:rPr>
-          <w:instrText xml:space="preserve"> PAGEREF _Toc104544568 \h </w:instrText>
+          <w:instrText xml:space="preserve"> PAGEREF _Toc104553356 \h </w:instrText>
         </w:r>
         <w:r>
           <w:rPr>
@@ -7606,13 +7606,13 @@
           <w:lang w:val="en-BE" w:eastAsia="en-GB"/>
         </w:rPr>
       </w:pPr>
-      <w:hyperlink r:id="rId33" w:anchor="_Toc104544569" w:history="1">
+      <w:hyperlink r:id="rId32" w:anchor="_Toc104553357" w:history="1">
         <w:r>
           <w:rPr>
             <w:rStyle w:val="Hyperlink"/>
             <w:noProof/>
           </w:rPr>
-          <w:t>Figuur 17: Jenkins visuele werking [23]</w:t>
+          <w:t>Figuur 17: Jenkins master-slave architectuur [15]</w:t>
         </w:r>
         <w:r>
           <w:rPr>
@@ -7633,7 +7633,7 @@
             <w:noProof/>
             <w:webHidden/>
           </w:rPr>
-          <w:instrText xml:space="preserve"> PAGEREF _Toc104544569 \h </w:instrText>
+          <w:instrText xml:space="preserve"> PAGEREF _Toc104553357 \h </w:instrText>
         </w:r>
         <w:r>
           <w:rPr>
@@ -7678,13 +7678,13 @@
           <w:lang w:val="en-BE" w:eastAsia="en-GB"/>
         </w:rPr>
       </w:pPr>
-      <w:hyperlink r:id="rId34" w:anchor="_Toc104544570" w:history="1">
+      <w:hyperlink r:id="rId33" w:anchor="_Toc104553358" w:history="1">
         <w:r>
           <w:rPr>
             <w:rStyle w:val="Hyperlink"/>
             <w:noProof/>
           </w:rPr>
-          <w:t>Figuur 18: Python virtuele omgevingen visueel voorbeeld [9]</w:t>
+          <w:t>Figuur 18: Jenkins visuele werking [23]</w:t>
         </w:r>
         <w:r>
           <w:rPr>
@@ -7705,7 +7705,7 @@
             <w:noProof/>
             <w:webHidden/>
           </w:rPr>
-          <w:instrText xml:space="preserve"> PAGEREF _Toc104544570 \h </w:instrText>
+          <w:instrText xml:space="preserve"> PAGEREF _Toc104553358 \h </w:instrText>
         </w:r>
         <w:r>
           <w:rPr>
@@ -7725,7 +7725,7 @@
             <w:noProof/>
             <w:webHidden/>
           </w:rPr>
-          <w:t>31</w:t>
+          <w:t>30</w:t>
         </w:r>
         <w:r>
           <w:rPr>
@@ -7738,6 +7738,78 @@
     </w:p>
     <w:p>
       <w:pPr>
+        <w:pStyle w:val="TableofFigures"/>
+        <w:tabs>
+          <w:tab w:val="right" w:leader="dot" w:pos="9062"/>
+        </w:tabs>
+        <w:rPr>
+          <w:rFonts w:asciiTheme="minorHAnsi" w:eastAsiaTheme="minorEastAsia" w:hAnsiTheme="minorHAnsi"/>
+          <w:noProof/>
+          <w:sz w:val="24"/>
+          <w:szCs w:val="24"/>
+          <w:lang w:val="en-BE" w:eastAsia="en-GB"/>
+        </w:rPr>
+      </w:pPr>
+      <w:hyperlink r:id="rId34" w:anchor="_Toc104553359" w:history="1">
+        <w:r>
+          <w:rPr>
+            <w:rStyle w:val="Hyperlink"/>
+            <w:noProof/>
+          </w:rPr>
+          <w:t>Figuur 19: Python virtuele omgevingen visueel voorbeeld [9]</w:t>
+        </w:r>
+        <w:r>
+          <w:rPr>
+            <w:noProof/>
+            <w:webHidden/>
+          </w:rPr>
+          <w:tab/>
+        </w:r>
+        <w:r>
+          <w:rPr>
+            <w:noProof/>
+            <w:webHidden/>
+          </w:rPr>
+          <w:fldChar w:fldCharType="begin"/>
+        </w:r>
+        <w:r>
+          <w:rPr>
+            <w:noProof/>
+            <w:webHidden/>
+          </w:rPr>
+          <w:instrText xml:space="preserve"> PAGEREF _Toc104553359 \h </w:instrText>
+        </w:r>
+        <w:r>
+          <w:rPr>
+            <w:noProof/>
+            <w:webHidden/>
+          </w:rPr>
+        </w:r>
+        <w:r>
+          <w:rPr>
+            <w:noProof/>
+            <w:webHidden/>
+          </w:rPr>
+          <w:fldChar w:fldCharType="separate"/>
+        </w:r>
+        <w:r>
+          <w:rPr>
+            <w:noProof/>
+            <w:webHidden/>
+          </w:rPr>
+          <w:t>32</w:t>
+        </w:r>
+        <w:r>
+          <w:rPr>
+            <w:noProof/>
+            <w:webHidden/>
+          </w:rPr>
+          <w:fldChar w:fldCharType="end"/>
+        </w:r>
+      </w:hyperlink>
+    </w:p>
+    <w:p>
+      <w:pPr>
         <w:rPr>
           <w:rFonts w:eastAsiaTheme="majorEastAsia" w:cstheme="majorBidi"/>
           <w:color w:val="2F5496" w:themeColor="accent1" w:themeShade="BF"/>
@@ -7761,7 +7833,7 @@
         <w:pStyle w:val="Heading1"/>
       </w:pPr>
       <w:bookmarkStart w:id="3" w:name="_Toc104544174"/>
-      <w:bookmarkEnd w:id="0"/>
+      <w:bookmarkEnd w:id="1"/>
       <w:r>
         <w:lastRenderedPageBreak/>
         <w:t>Tabellenlijst</w:t>
@@ -9680,7 +9752,7 @@
                             </w:pPr>
                             <w:bookmarkStart w:id="9" w:name="_Ref103852356"/>
                             <w:bookmarkStart w:id="10" w:name="_Ref103852418"/>
-                            <w:bookmarkStart w:id="11" w:name="_Toc104544553"/>
+                            <w:bookmarkStart w:id="11" w:name="_Toc104553341"/>
                             <w:r>
                               <w:t xml:space="preserve">Figuur </w:t>
                             </w:r>
@@ -9730,11 +9802,7 @@
           </mc:Choice>
           <mc:Fallback>
             <w:pict>
-              <v:shapetype w14:anchorId="36D8855C" id="_x0000_t202" coordsize="21600,21600" o:spt="202" path="m,l,21600r21600,l21600,xe">
-                <v:stroke joinstyle="miter"/>
-                <v:path gradientshapeok="t" o:connecttype="rect"/>
-              </v:shapetype>
-              <v:shape id="Text Box 48" o:spid="_x0000_s1030" type="#_x0000_t202" style="position:absolute;margin-left:47.65pt;margin-top:333.35pt;width:344.25pt;height:.05pt;z-index:251808768;visibility:visible;mso-wrap-style:square;mso-width-percent:0;mso-wrap-distance-left:9pt;mso-wrap-distance-top:0;mso-wrap-distance-right:9pt;mso-wrap-distance-bottom:0;mso-position-horizontal:absolute;mso-position-horizontal-relative:text;mso-position-vertical:absolute;mso-position-vertical-relative:text;mso-width-percent:0;mso-width-relative:margin;v-text-anchor:top" o:gfxdata="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" stroked="f">
+              <v:shape w14:anchorId="36D8855C" id="Text Box 48" o:spid="_x0000_s1030" type="#_x0000_t202" style="position:absolute;margin-left:47.65pt;margin-top:333.35pt;width:344.25pt;height:.05pt;z-index:251808768;visibility:visible;mso-wrap-style:square;mso-width-percent:0;mso-wrap-distance-left:9pt;mso-wrap-distance-top:0;mso-wrap-distance-right:9pt;mso-wrap-distance-bottom:0;mso-position-horizontal:absolute;mso-position-horizontal-relative:text;mso-position-vertical:absolute;mso-position-vertical-relative:text;mso-width-percent:0;mso-width-relative:margin;v-text-anchor:top" o:gfxdata="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" stroked="f">
                 <v:textbox style="mso-fit-shape-to-text:t" inset="0,0,0,0">
                   <w:txbxContent>
                     <w:p>
@@ -9748,7 +9816,7 @@
                       </w:pPr>
                       <w:bookmarkStart w:id="12" w:name="_Ref103852356"/>
                       <w:bookmarkStart w:id="13" w:name="_Ref103852418"/>
-                      <w:bookmarkStart w:id="14" w:name="_Toc104544553"/>
+                      <w:bookmarkStart w:id="14" w:name="_Toc104553341"/>
                       <w:r>
                         <w:t xml:space="preserve">Figuur </w:t>
                       </w:r>
@@ -9938,7 +10006,7 @@
                             <w:bookmarkStart w:id="16" w:name="_Ref103872874"/>
                             <w:bookmarkStart w:id="17" w:name="_Ref103873442"/>
                             <w:bookmarkStart w:id="18" w:name="_Ref103873528"/>
-                            <w:bookmarkStart w:id="19" w:name="_Toc104544554"/>
+                            <w:bookmarkStart w:id="19" w:name="_Toc104553342"/>
                             <w:r>
                               <w:t xml:space="preserve">Figuur </w:t>
                             </w:r>
@@ -10013,7 +10081,7 @@
                       <w:bookmarkStart w:id="20" w:name="_Ref103872874"/>
                       <w:bookmarkStart w:id="21" w:name="_Ref103873442"/>
                       <w:bookmarkStart w:id="22" w:name="_Ref103873528"/>
-                      <w:bookmarkStart w:id="23" w:name="_Toc104544554"/>
+                      <w:bookmarkStart w:id="23" w:name="_Toc104553342"/>
                       <w:r>
                         <w:t xml:space="preserve">Figuur </w:t>
                       </w:r>
@@ -10433,7 +10501,7 @@
                               </w:rPr>
                             </w:pPr>
                             <w:bookmarkStart w:id="26" w:name="_Ref104012106"/>
-                            <w:bookmarkStart w:id="27" w:name="_Toc104544555"/>
+                            <w:bookmarkStart w:id="27" w:name="_Toc104553343"/>
                             <w:r>
                               <w:t xml:space="preserve">Figuur </w:t>
                             </w:r>
@@ -10483,7 +10551,7 @@
                         </w:rPr>
                       </w:pPr>
                       <w:bookmarkStart w:id="28" w:name="_Ref104012106"/>
-                      <w:bookmarkStart w:id="29" w:name="_Toc104544555"/>
+                      <w:bookmarkStart w:id="29" w:name="_Toc104553343"/>
                       <w:r>
                         <w:t xml:space="preserve">Figuur </w:t>
                       </w:r>
@@ -11088,7 +11156,7 @@
                                 <w:sz w:val="20"/>
                               </w:rPr>
                             </w:pPr>
-                            <w:bookmarkStart w:id="37" w:name="_Toc104544556"/>
+                            <w:bookmarkStart w:id="37" w:name="_Toc104553344"/>
                             <w:r>
                               <w:t xml:space="preserve">Figuur </w:t>
                             </w:r>
@@ -11165,7 +11233,7 @@
                           <w:sz w:val="20"/>
                         </w:rPr>
                       </w:pPr>
-                      <w:bookmarkStart w:id="38" w:name="_Toc104544556"/>
+                      <w:bookmarkStart w:id="38" w:name="_Toc104553344"/>
                       <w:r>
                         <w:t xml:space="preserve">Figuur </w:t>
                       </w:r>
@@ -11502,7 +11570,7 @@
                             </w:pPr>
                             <w:bookmarkStart w:id="43" w:name="_Ref104153835"/>
                             <w:bookmarkStart w:id="44" w:name="_Ref104225449"/>
-                            <w:bookmarkStart w:id="45" w:name="_Toc104544557"/>
+                            <w:bookmarkStart w:id="45" w:name="_Toc104553345"/>
                             <w:r>
                               <w:t xml:space="preserve">Figuur </w:t>
                             </w:r>
@@ -11589,7 +11657,7 @@
                       </w:pPr>
                       <w:bookmarkStart w:id="46" w:name="_Ref104153835"/>
                       <w:bookmarkStart w:id="47" w:name="_Ref104225449"/>
-                      <w:bookmarkStart w:id="48" w:name="_Toc104544557"/>
+                      <w:bookmarkStart w:id="48" w:name="_Toc104553345"/>
                       <w:r>
                         <w:t xml:space="preserve">Figuur </w:t>
                       </w:r>
@@ -11933,7 +12001,7 @@
         <w:rPr>
           <w:noProof/>
         </w:rPr>
-        <w:object w:dxaOrig="9260" w:dyaOrig="1780" w14:anchorId="4B15661D">
+        <w:object w:dxaOrig="9260" w:dyaOrig="1780" w14:anchorId="0BF662C1">
           <v:shapetype id="_x0000_t75" coordsize="21600,21600" o:spt="75" o:preferrelative="t" path="m@4@5l@4@11@9@11@9@5xe" filled="f" stroked="f">
             <v:stroke joinstyle="miter"/>
             <v:formulas>
@@ -11953,10 +12021,10 @@
             <v:path o:extrusionok="f" gradientshapeok="t" o:connecttype="rect"/>
             <o:lock v:ext="edit" aspectratio="t"/>
           </v:shapetype>
-          <v:shape id="_x0000_i1030" type="#_x0000_t75" alt="" style="width:463pt;height:89pt;mso-width-percent:0;mso-height-percent:0;mso-width-percent:0;mso-height-percent:0" o:ole="">
+          <v:shape id="_x0000_i1031" type="#_x0000_t75" alt="" style="width:463pt;height:89pt;mso-width-percent:0;mso-height-percent:0;mso-width-percent:0;mso-height-percent:0" o:ole="">
             <v:imagedata r:id="rId43" o:title=""/>
           </v:shape>
-          <o:OLEObject Type="Embed" ProgID="Word.Document.12" ShapeID="_x0000_i1030" DrawAspect="Content" ObjectID="_1715160340" r:id="rId44">
+          <o:OLEObject Type="Embed" ProgID="Word.Document.12" ShapeID="_x0000_i1031" DrawAspect="Content" ObjectID="_1715167342" r:id="rId44">
             <o:FieldCodes>\s</o:FieldCodes>
           </o:OLEObject>
         </w:object>
@@ -12141,7 +12209,7 @@
                               </w:rPr>
                             </w:pPr>
                             <w:bookmarkStart w:id="52" w:name="_Ref104153798"/>
-                            <w:bookmarkStart w:id="53" w:name="_Toc104544558"/>
+                            <w:bookmarkStart w:id="53" w:name="_Toc104553346"/>
                             <w:r>
                               <w:t xml:space="preserve">Figuur </w:t>
                             </w:r>
@@ -12224,7 +12292,7 @@
                         </w:rPr>
                       </w:pPr>
                       <w:bookmarkStart w:id="54" w:name="_Ref104153798"/>
-                      <w:bookmarkStart w:id="55" w:name="_Toc104544558"/>
+                      <w:bookmarkStart w:id="55" w:name="_Toc104553346"/>
                       <w:r>
                         <w:t xml:space="preserve">Figuur </w:t>
                       </w:r>
@@ -12579,7 +12647,7 @@
                               </w:rPr>
                             </w:pPr>
                             <w:bookmarkStart w:id="59" w:name="_Ref104153707"/>
-                            <w:bookmarkStart w:id="60" w:name="_Toc104544559"/>
+                            <w:bookmarkStart w:id="60" w:name="_Toc104553347"/>
                             <w:proofErr w:type="spellStart"/>
                             <w:r>
                               <w:rPr>
@@ -12702,7 +12770,7 @@
                         </w:rPr>
                       </w:pPr>
                       <w:bookmarkStart w:id="61" w:name="_Ref104153707"/>
-                      <w:bookmarkStart w:id="62" w:name="_Toc104544559"/>
+                      <w:bookmarkStart w:id="62" w:name="_Toc104553347"/>
                       <w:proofErr w:type="spellStart"/>
                       <w:r>
                         <w:rPr>
@@ -13178,12 +13246,12 @@
         <w:rPr>
           <w:noProof/>
         </w:rPr>
-        <w:object w:dxaOrig="1440" w:dyaOrig="1440" w14:anchorId="21467623">
+        <w:object w:dxaOrig="1440" w:dyaOrig="1440" w14:anchorId="5EC01A54">
           <v:shape id="_x0000_s2050" type="#_x0000_t75" alt="" style="position:absolute;margin-left:-.75pt;margin-top:61.95pt;width:463pt;height:192pt;z-index:251830272;mso-wrap-edited:f;mso-width-percent:0;mso-height-percent:0;mso-position-horizontal-relative:text;mso-position-vertical-relative:text;mso-width-percent:0;mso-height-percent:0">
             <v:imagedata r:id="rId47" o:title=""/>
             <w10:wrap type="topAndBottom"/>
           </v:shape>
-          <o:OLEObject Type="Embed" ProgID="Word.Document.12" ShapeID="_x0000_s2050" DrawAspect="Content" ObjectID="_1715160345" r:id="rId48">
+          <o:OLEObject Type="Embed" ProgID="Word.Document.12" ShapeID="_x0000_s2050" DrawAspect="Content" ObjectID="_1715167348" r:id="rId48">
             <o:FieldCodes>\s</o:FieldCodes>
           </o:OLEObject>
         </w:object>
@@ -13191,16 +13259,16 @@
       <w:r>
         <w:t xml:space="preserve">Wanneer er een project is </w:t>
       </w:r>
-      <w:commentRangeStart w:id="65"/>
+      <w:commentRangeStart w:id="67"/>
       <w:r>
         <w:t>aangemaakt</w:t>
       </w:r>
-      <w:commentRangeEnd w:id="65"/>
+      <w:commentRangeEnd w:id="67"/>
       <w:r>
         <w:rPr>
           <w:rStyle w:val="CommentReference"/>
         </w:rPr>
-        <w:commentReference w:id="65"/>
+        <w:commentReference w:id="67"/>
       </w:r>
       <w:r>
         <w:t xml:space="preserve"> is er een standaard aantal bestanden die worden meegeleverd. Eén van die bestanden is de “views.py”, daarin worden methoden </w:t>
@@ -13268,8 +13336,8 @@
       <w:r>
         <w:br/>
       </w:r>
-      <w:bookmarkStart w:id="66" w:name="_MON_1714767839"/>
-      <w:bookmarkEnd w:id="66"/>
+      <w:bookmarkStart w:id="68" w:name="_MON_1714767839"/>
+      <w:bookmarkEnd w:id="68"/>
       <w:r>
         <w:rPr>
           <w:rFonts w:asciiTheme="majorHAnsi" w:eastAsiaTheme="minorEastAsia" w:hAnsiTheme="majorHAnsi" w:cstheme="majorHAnsi"/>
@@ -13279,11 +13347,11 @@
           <w:szCs w:val="48"/>
           <w:lang w:val="en-BE" w:eastAsia="en-GB"/>
         </w:rPr>
-        <w:object w:dxaOrig="9260" w:dyaOrig="2660" w14:anchorId="7144949B">
-          <v:shape id="_x0000_i1028" type="#_x0000_t75" alt="" style="width:463pt;height:133pt;mso-width-percent:0;mso-height-percent:0;mso-width-percent:0;mso-height-percent:0" o:ole="">
+        <w:object w:dxaOrig="9260" w:dyaOrig="2660" w14:anchorId="282A6D71">
+          <v:shape id="_x0000_i1029" type="#_x0000_t75" alt="" style="width:463pt;height:133pt;mso-width-percent:0;mso-height-percent:0;mso-width-percent:0;mso-height-percent:0" o:ole="">
             <v:imagedata r:id="rId49" o:title=""/>
           </v:shape>
-          <o:OLEObject Type="Embed" ProgID="Word.Document.12" ShapeID="_x0000_i1028" DrawAspect="Content" ObjectID="_1715160341" r:id="rId50">
+          <o:OLEObject Type="Embed" ProgID="Word.Document.12" ShapeID="_x0000_i1029" DrawAspect="Content" ObjectID="_1715167343" r:id="rId50">
             <o:FieldCodes>\s</o:FieldCodes>
           </o:OLEObject>
         </w:object>
@@ -13293,7 +13361,7 @@
       <w:pPr>
         <w:pStyle w:val="Caption"/>
       </w:pPr>
-      <w:bookmarkStart w:id="67" w:name="_Toc104406487"/>
+      <w:bookmarkStart w:id="69" w:name="_Toc104406487"/>
       <w:r>
         <w:t xml:space="preserve">Codefragment </w:t>
       </w:r>
@@ -13354,7 +13422,7 @@
           </w:r>
         </w:sdtContent>
       </w:sdt>
-      <w:bookmarkEnd w:id="67"/>
+      <w:bookmarkEnd w:id="69"/>
     </w:p>
     <w:p>
       <w:r>
@@ -13406,7 +13474,7 @@
                                 <w:szCs w:val="22"/>
                               </w:rPr>
                             </w:pPr>
-                            <w:bookmarkStart w:id="68" w:name="_Toc104544560"/>
+                            <w:bookmarkStart w:id="70" w:name="_Toc104553348"/>
                             <w:r>
                               <w:t xml:space="preserve">Figuur </w:t>
                             </w:r>
@@ -13467,7 +13535,7 @@
                                 </w:r>
                               </w:sdtContent>
                             </w:sdt>
-                            <w:bookmarkEnd w:id="68"/>
+                            <w:bookmarkEnd w:id="70"/>
                           </w:p>
                         </w:txbxContent>
                       </wps:txbx>
@@ -13496,7 +13564,7 @@
                           <w:szCs w:val="22"/>
                         </w:rPr>
                       </w:pPr>
-                      <w:bookmarkStart w:id="69" w:name="_Toc104544560"/>
+                      <w:bookmarkStart w:id="71" w:name="_Toc104553348"/>
                       <w:r>
                         <w:t xml:space="preserve">Figuur </w:t>
                       </w:r>
@@ -13557,7 +13625,7 @@
                           </w:r>
                         </w:sdtContent>
                       </w:sdt>
-                      <w:bookmarkEnd w:id="69"/>
+                      <w:bookmarkEnd w:id="71"/>
                     </w:p>
                   </w:txbxContent>
                 </v:textbox>
@@ -13656,14 +13724,14 @@
         <w:pStyle w:val="Heading3"/>
         <w:ind w:firstLine="708"/>
       </w:pPr>
-      <w:bookmarkStart w:id="70" w:name="_Toc104544189"/>
+      <w:bookmarkStart w:id="72" w:name="_Toc104544189"/>
       <w:r>
         <w:t>3</w:t>
       </w:r>
       <w:r>
         <w:t>.3.3 Templates</w:t>
       </w:r>
-      <w:bookmarkEnd w:id="70"/>
+      <w:bookmarkEnd w:id="72"/>
     </w:p>
     <w:p>
       <w:r>
@@ -13819,8 +13887,8 @@
         <w:t xml:space="preserve"> is een voorbeeld zichtbaar.</w:t>
       </w:r>
     </w:p>
-    <w:bookmarkStart w:id="71" w:name="_MON_1714850622"/>
-    <w:bookmarkEnd w:id="71"/>
+    <w:bookmarkStart w:id="73" w:name="_MON_1714850622"/>
+    <w:bookmarkEnd w:id="73"/>
     <w:p>
       <w:pPr>
         <w:keepNext/>
@@ -13834,11 +13902,11 @@
           <w:szCs w:val="48"/>
           <w:lang w:val="en-BE" w:eastAsia="en-GB"/>
         </w:rPr>
-        <w:object w:dxaOrig="9260" w:dyaOrig="3520" w14:anchorId="11470AD5">
-          <v:shape id="_x0000_i1027" type="#_x0000_t75" alt="" style="width:463pt;height:176pt;mso-width-percent:0;mso-height-percent:0;mso-width-percent:0;mso-height-percent:0" o:ole="">
+        <w:object w:dxaOrig="9260" w:dyaOrig="3520" w14:anchorId="74BC5656">
+          <v:shape id="_x0000_i1028" type="#_x0000_t75" alt="" style="width:463pt;height:176pt;mso-width-percent:0;mso-height-percent:0;mso-width-percent:0;mso-height-percent:0" o:ole="">
             <v:imagedata r:id="rId52" o:title=""/>
           </v:shape>
-          <o:OLEObject Type="Embed" ProgID="Word.Document.12" ShapeID="_x0000_i1027" DrawAspect="Content" ObjectID="_1715160342" r:id="rId53">
+          <o:OLEObject Type="Embed" ProgID="Word.Document.12" ShapeID="_x0000_i1028" DrawAspect="Content" ObjectID="_1715167344" r:id="rId53">
             <o:FieldCodes>\s</o:FieldCodes>
           </o:OLEObject>
         </w:object>
@@ -13856,8 +13924,8 @@
           <w:lang w:val="en-US" w:eastAsia="en-GB"/>
         </w:rPr>
       </w:pPr>
-      <w:bookmarkStart w:id="72" w:name="_Ref104239654"/>
-      <w:bookmarkStart w:id="73" w:name="_Toc104406488"/>
+      <w:bookmarkStart w:id="74" w:name="_Ref104239654"/>
+      <w:bookmarkStart w:id="75" w:name="_Toc104406488"/>
       <w:proofErr w:type="spellStart"/>
       <w:r>
         <w:rPr>
@@ -13943,8 +14011,8 @@
           </w:r>
         </w:sdtContent>
       </w:sdt>
-      <w:bookmarkEnd w:id="72"/>
-      <w:bookmarkEnd w:id="73"/>
+      <w:bookmarkEnd w:id="74"/>
+      <w:bookmarkEnd w:id="75"/>
     </w:p>
     <w:p>
       <w:r>
@@ -13957,8 +14025,8 @@
         <w:t xml:space="preserve"> opgeroepen, waarna de tekst achter deze variabelen zal worden afgebeeld.</w:t>
       </w:r>
     </w:p>
-    <w:bookmarkStart w:id="74" w:name="_MON_1714852677"/>
-    <w:bookmarkEnd w:id="74"/>
+    <w:bookmarkStart w:id="76" w:name="_MON_1714852677"/>
+    <w:bookmarkEnd w:id="76"/>
     <w:p>
       <w:pPr>
         <w:keepNext/>
@@ -13972,11 +14040,11 @@
           <w:szCs w:val="48"/>
           <w:lang w:val="en-BE" w:eastAsia="en-GB"/>
         </w:rPr>
-        <w:object w:dxaOrig="9260" w:dyaOrig="4060" w14:anchorId="0A67EA99">
-          <v:shape id="_x0000_i1026" type="#_x0000_t75" alt="" style="width:463pt;height:203pt;mso-width-percent:0;mso-height-percent:0;mso-width-percent:0;mso-height-percent:0" o:ole="">
+        <w:object w:dxaOrig="9260" w:dyaOrig="4060" w14:anchorId="56446BD0">
+          <v:shape id="_x0000_i1027" type="#_x0000_t75" alt="" style="width:463pt;height:203pt;mso-width-percent:0;mso-height-percent:0;mso-width-percent:0;mso-height-percent:0" o:ole="">
             <v:imagedata r:id="rId54" o:title=""/>
           </v:shape>
-          <o:OLEObject Type="Embed" ProgID="Word.Document.12" ShapeID="_x0000_i1026" DrawAspect="Content" ObjectID="_1715160343" r:id="rId55">
+          <o:OLEObject Type="Embed" ProgID="Word.Document.12" ShapeID="_x0000_i1027" DrawAspect="Content" ObjectID="_1715167345" r:id="rId55">
             <o:FieldCodes>\s</o:FieldCodes>
           </o:OLEObject>
         </w:object>
@@ -13986,7 +14054,7 @@
       <w:pPr>
         <w:pStyle w:val="Caption"/>
       </w:pPr>
-      <w:bookmarkStart w:id="75" w:name="_Toc104406489"/>
+      <w:bookmarkStart w:id="77" w:name="_Toc104406489"/>
       <w:r>
         <w:t xml:space="preserve">Codefragment </w:t>
       </w:r>
@@ -14047,7 +14115,7 @@
           </w:r>
         </w:sdtContent>
       </w:sdt>
-      <w:bookmarkEnd w:id="75"/>
+      <w:bookmarkEnd w:id="77"/>
     </w:p>
     <w:p>
       <w:r>
@@ -14160,8 +14228,8 @@
                                 <w:szCs w:val="22"/>
                               </w:rPr>
                             </w:pPr>
-                            <w:bookmarkStart w:id="76" w:name="_Ref104240829"/>
-                            <w:bookmarkStart w:id="77" w:name="_Toc104544561"/>
+                            <w:bookmarkStart w:id="78" w:name="_Ref104240829"/>
+                            <w:bookmarkStart w:id="79" w:name="_Toc104553349"/>
                             <w:r>
                               <w:t xml:space="preserve">Figuur </w:t>
                             </w:r>
@@ -14189,8 +14257,8 @@
                             <w:r>
                               <w:t>: Template output voorbeeld</w:t>
                             </w:r>
-                            <w:bookmarkEnd w:id="76"/>
-                            <w:bookmarkEnd w:id="77"/>
+                            <w:bookmarkEnd w:id="78"/>
+                            <w:bookmarkEnd w:id="79"/>
                           </w:p>
                         </w:txbxContent>
                       </wps:txbx>
@@ -14220,8 +14288,8 @@
                           <w:szCs w:val="22"/>
                         </w:rPr>
                       </w:pPr>
-                      <w:bookmarkStart w:id="78" w:name="_Ref104240829"/>
-                      <w:bookmarkStart w:id="79" w:name="_Toc104544561"/>
+                      <w:bookmarkStart w:id="80" w:name="_Ref104240829"/>
+                      <w:bookmarkStart w:id="81" w:name="_Toc104553349"/>
                       <w:r>
                         <w:t xml:space="preserve">Figuur </w:t>
                       </w:r>
@@ -14249,8 +14317,8 @@
                       <w:r>
                         <w:t>: Template output voorbeeld</w:t>
                       </w:r>
-                      <w:bookmarkEnd w:id="78"/>
-                      <w:bookmarkEnd w:id="79"/>
+                      <w:bookmarkEnd w:id="80"/>
+                      <w:bookmarkEnd w:id="81"/>
                     </w:p>
                   </w:txbxContent>
                 </v:textbox>
@@ -15335,7 +15403,7 @@
           <w:lang w:val="nl-NL"/>
         </w:rPr>
       </w:pPr>
-      <w:bookmarkStart w:id="80" w:name="_Toc104544190"/>
+      <w:bookmarkStart w:id="82" w:name="_Toc104544190"/>
       <w:r>
         <w:rPr>
           <w:lang w:val="nl-NL"/>
@@ -15349,7 +15417,7 @@
         </w:rPr>
         <w:t>configuratie</w:t>
       </w:r>
-      <w:bookmarkEnd w:id="80"/>
+      <w:bookmarkEnd w:id="82"/>
     </w:p>
     <w:p>
       <w:pPr>
@@ -15713,7 +15781,7 @@
         <w:pStyle w:val="Heading2"/>
         <w:ind w:firstLine="708"/>
       </w:pPr>
-      <w:bookmarkStart w:id="81" w:name="_Toc104544191"/>
+      <w:bookmarkStart w:id="83" w:name="_Toc104544191"/>
       <w:r>
         <w:t>4.1</w:t>
       </w:r>
@@ -15729,7 +15797,7 @@
       <w:r>
         <w:t>anager</w:t>
       </w:r>
-      <w:bookmarkEnd w:id="81"/>
+      <w:bookmarkEnd w:id="83"/>
     </w:p>
     <w:p>
       <w:r>
@@ -15833,7 +15901,7 @@
         <w:pStyle w:val="Heading2"/>
         <w:ind w:firstLine="708"/>
       </w:pPr>
-      <w:bookmarkStart w:id="82" w:name="_Toc104544192"/>
+      <w:bookmarkStart w:id="84" w:name="_Toc104544192"/>
       <w:r>
         <w:lastRenderedPageBreak/>
         <w:t>4.</w:t>
@@ -15844,7 +15912,7 @@
       <w:r>
         <w:t xml:space="preserve"> Zero Touch provisioning</w:t>
       </w:r>
-      <w:bookmarkEnd w:id="82"/>
+      <w:bookmarkEnd w:id="84"/>
     </w:p>
     <w:p>
       <w:r>
@@ -15992,7 +16060,7 @@
                                 <w:lang w:val="en-US"/>
                               </w:rPr>
                             </w:pPr>
-                            <w:bookmarkStart w:id="83" w:name="_Toc104544562"/>
+                            <w:bookmarkStart w:id="85" w:name="_Toc104553350"/>
                             <w:proofErr w:type="spellStart"/>
                             <w:r>
                               <w:rPr>
@@ -16094,7 +16162,7 @@
                                 </w:r>
                               </w:sdtContent>
                             </w:sdt>
-                            <w:bookmarkEnd w:id="83"/>
+                            <w:bookmarkEnd w:id="85"/>
                           </w:p>
                         </w:txbxContent>
                       </wps:txbx>
@@ -16126,7 +16194,7 @@
                           <w:lang w:val="en-US"/>
                         </w:rPr>
                       </w:pPr>
-                      <w:bookmarkStart w:id="84" w:name="_Toc104544562"/>
+                      <w:bookmarkStart w:id="86" w:name="_Toc104553350"/>
                       <w:proofErr w:type="spellStart"/>
                       <w:r>
                         <w:rPr>
@@ -16228,7 +16296,7 @@
                           </w:r>
                         </w:sdtContent>
                       </w:sdt>
-                      <w:bookmarkEnd w:id="84"/>
+                      <w:bookmarkEnd w:id="86"/>
                     </w:p>
                   </w:txbxContent>
                 </v:textbox>
@@ -16344,11 +16412,11 @@
         <w:pStyle w:val="Heading2"/>
         <w:ind w:firstLine="708"/>
       </w:pPr>
-      <w:bookmarkStart w:id="85" w:name="_Toc104544193"/>
+      <w:bookmarkStart w:id="87" w:name="_Toc104544193"/>
       <w:r>
         <w:t>4.2 Conclusie FortiManager</w:t>
       </w:r>
-      <w:bookmarkEnd w:id="85"/>
+      <w:bookmarkEnd w:id="87"/>
     </w:p>
     <w:p>
       <w:r>
@@ -16441,7 +16509,7 @@
         <w:pStyle w:val="Heading2"/>
         <w:ind w:firstLine="708"/>
       </w:pPr>
-      <w:bookmarkStart w:id="86" w:name="_Toc104544194"/>
+      <w:bookmarkStart w:id="88" w:name="_Toc104544194"/>
       <w:r>
         <w:t>4.3 Forti</w:t>
       </w:r>
@@ -16451,7 +16519,7 @@
       <w:r>
         <w:t>anager scenario</w:t>
       </w:r>
-      <w:bookmarkEnd w:id="86"/>
+      <w:bookmarkEnd w:id="88"/>
     </w:p>
     <w:p>
       <w:pPr>
@@ -16578,9 +16646,9 @@
                                 <w:szCs w:val="22"/>
                               </w:rPr>
                             </w:pPr>
-                            <w:bookmarkStart w:id="87" w:name="_Ref104479491"/>
-                            <w:bookmarkStart w:id="88" w:name="_Ref104542007"/>
-                            <w:bookmarkStart w:id="89" w:name="_Toc104544563"/>
+                            <w:bookmarkStart w:id="89" w:name="_Ref104479491"/>
+                            <w:bookmarkStart w:id="90" w:name="_Ref104542007"/>
+                            <w:bookmarkStart w:id="91" w:name="_Toc104553351"/>
                             <w:r>
                               <w:t xml:space="preserve">Figuur </w:t>
                             </w:r>
@@ -16595,9 +16663,9 @@
                             <w:r>
                               <w:t>: FortiManager scenario (alternatief)</w:t>
                             </w:r>
-                            <w:bookmarkEnd w:id="87"/>
-                            <w:bookmarkEnd w:id="88"/>
                             <w:bookmarkEnd w:id="89"/>
+                            <w:bookmarkEnd w:id="90"/>
+                            <w:bookmarkEnd w:id="91"/>
                           </w:p>
                         </w:txbxContent>
                       </wps:txbx>
@@ -16627,9 +16695,9 @@
                           <w:szCs w:val="22"/>
                         </w:rPr>
                       </w:pPr>
-                      <w:bookmarkStart w:id="90" w:name="_Ref104479491"/>
-                      <w:bookmarkStart w:id="91" w:name="_Ref104542007"/>
-                      <w:bookmarkStart w:id="92" w:name="_Toc104544563"/>
+                      <w:bookmarkStart w:id="92" w:name="_Ref104479491"/>
+                      <w:bookmarkStart w:id="93" w:name="_Ref104542007"/>
+                      <w:bookmarkStart w:id="94" w:name="_Toc104553351"/>
                       <w:r>
                         <w:t xml:space="preserve">Figuur </w:t>
                       </w:r>
@@ -16644,9 +16712,9 @@
                       <w:r>
                         <w:t>: FortiManager scenario (alternatief)</w:t>
                       </w:r>
-                      <w:bookmarkEnd w:id="90"/>
-                      <w:bookmarkEnd w:id="91"/>
                       <w:bookmarkEnd w:id="92"/>
+                      <w:bookmarkEnd w:id="93"/>
+                      <w:bookmarkEnd w:id="94"/>
                     </w:p>
                   </w:txbxContent>
                 </v:textbox>
@@ -16897,7 +16965,7 @@
       <w:pPr>
         <w:pStyle w:val="Heading1"/>
       </w:pPr>
-      <w:bookmarkStart w:id="93" w:name="_Toc104544195"/>
+      <w:bookmarkStart w:id="95" w:name="_Toc104544195"/>
       <w:r>
         <w:lastRenderedPageBreak/>
         <w:t>5</w:t>
@@ -16908,7 +16976,7 @@
       <w:r>
         <w:t>Ansible</w:t>
       </w:r>
-      <w:bookmarkEnd w:id="93"/>
+      <w:bookmarkEnd w:id="95"/>
     </w:p>
     <w:p>
       <w:r>
@@ -17086,7 +17154,7 @@
                                 <w:lang w:val="en-GB"/>
                               </w:rPr>
                             </w:pPr>
-                            <w:bookmarkStart w:id="94" w:name="_Toc104544564"/>
+                            <w:bookmarkStart w:id="96" w:name="_Toc104553352"/>
                             <w:r>
                               <w:t xml:space="preserve">Figuur </w:t>
                             </w:r>
@@ -17134,7 +17202,7 @@
                                 </w:r>
                               </w:sdtContent>
                             </w:sdt>
-                            <w:bookmarkEnd w:id="94"/>
+                            <w:bookmarkEnd w:id="96"/>
                           </w:p>
                         </w:txbxContent>
                       </wps:txbx>
@@ -17164,7 +17232,7 @@
                           <w:lang w:val="en-GB"/>
                         </w:rPr>
                       </w:pPr>
-                      <w:bookmarkStart w:id="95" w:name="_Toc104544564"/>
+                      <w:bookmarkStart w:id="97" w:name="_Toc104553352"/>
                       <w:r>
                         <w:t xml:space="preserve">Figuur </w:t>
                       </w:r>
@@ -17212,7 +17280,7 @@
                           </w:r>
                         </w:sdtContent>
                       </w:sdt>
-                      <w:bookmarkEnd w:id="95"/>
+                      <w:bookmarkEnd w:id="97"/>
                     </w:p>
                   </w:txbxContent>
                 </v:textbox>
@@ -17252,7 +17320,7 @@
         <w:pStyle w:val="Heading2"/>
         <w:ind w:firstLine="708"/>
       </w:pPr>
-      <w:bookmarkStart w:id="96" w:name="_Toc104544196"/>
+      <w:bookmarkStart w:id="98" w:name="_Toc104544196"/>
       <w:r>
         <w:t>5</w:t>
       </w:r>
@@ -17271,14 +17339,14 @@
       <w:r>
         <w:t>nsible toepassingen</w:t>
       </w:r>
-      <w:bookmarkEnd w:id="96"/>
+      <w:bookmarkEnd w:id="98"/>
     </w:p>
     <w:p>
       <w:pPr>
         <w:pStyle w:val="Heading3"/>
         <w:ind w:firstLine="708"/>
       </w:pPr>
-      <w:bookmarkStart w:id="97" w:name="_Toc104544197"/>
+      <w:bookmarkStart w:id="99" w:name="_Toc104544197"/>
       <w:r>
         <w:t>5</w:t>
       </w:r>
@@ -17294,7 +17362,7 @@
       <w:r>
         <w:t xml:space="preserve"> Provisioning</w:t>
       </w:r>
-      <w:bookmarkEnd w:id="97"/>
+      <w:bookmarkEnd w:id="99"/>
     </w:p>
     <w:p>
       <w:r>
@@ -17490,7 +17558,7 @@
         <w:pStyle w:val="Heading3"/>
         <w:ind w:firstLine="708"/>
       </w:pPr>
-      <w:bookmarkStart w:id="98" w:name="_Toc104544198"/>
+      <w:bookmarkStart w:id="100" w:name="_Toc104544198"/>
       <w:r>
         <w:t>5</w:t>
       </w:r>
@@ -17506,7 +17574,7 @@
       <w:r>
         <w:t xml:space="preserve"> Configuratie management</w:t>
       </w:r>
-      <w:bookmarkEnd w:id="98"/>
+      <w:bookmarkEnd w:id="100"/>
     </w:p>
     <w:p>
       <w:r>
@@ -17572,7 +17640,7 @@
         <w:pStyle w:val="Heading3"/>
         <w:ind w:firstLine="708"/>
       </w:pPr>
-      <w:bookmarkStart w:id="99" w:name="_Toc104544199"/>
+      <w:bookmarkStart w:id="101" w:name="_Toc104544199"/>
       <w:r>
         <w:lastRenderedPageBreak/>
         <w:t>5</w:t>
@@ -17598,7 +17666,7 @@
       <w:r>
         <w:t xml:space="preserve"> deployment</w:t>
       </w:r>
-      <w:bookmarkEnd w:id="99"/>
+      <w:bookmarkEnd w:id="101"/>
     </w:p>
     <w:p>
       <w:r>
@@ -17749,9 +17817,9 @@
                                 <w:lang w:val="en-GB"/>
                               </w:rPr>
                             </w:pPr>
-                            <w:bookmarkStart w:id="100" w:name="_Ref99127305"/>
-                            <w:bookmarkStart w:id="101" w:name="_Ref104379085"/>
-                            <w:bookmarkStart w:id="102" w:name="_Toc104544565"/>
+                            <w:bookmarkStart w:id="102" w:name="_Ref99127305"/>
+                            <w:bookmarkStart w:id="103" w:name="_Ref104379085"/>
+                            <w:bookmarkStart w:id="104" w:name="_Toc104553353"/>
                             <w:r>
                               <w:t xml:space="preserve">Figuur </w:t>
                             </w:r>
@@ -17763,7 +17831,7 @@
                                 <w:t>13</w:t>
                               </w:r>
                             </w:fldSimple>
-                            <w:bookmarkEnd w:id="100"/>
+                            <w:bookmarkEnd w:id="102"/>
                             <w:r>
                               <w:t xml:space="preserve">: </w:t>
                             </w:r>
@@ -17809,8 +17877,8 @@
                                 </w:r>
                               </w:sdtContent>
                             </w:sdt>
-                            <w:bookmarkEnd w:id="101"/>
-                            <w:bookmarkEnd w:id="102"/>
+                            <w:bookmarkEnd w:id="103"/>
+                            <w:bookmarkEnd w:id="104"/>
                           </w:p>
                         </w:txbxContent>
                       </wps:txbx>
@@ -17843,9 +17911,9 @@
                           <w:lang w:val="en-GB"/>
                         </w:rPr>
                       </w:pPr>
-                      <w:bookmarkStart w:id="103" w:name="_Ref99127305"/>
-                      <w:bookmarkStart w:id="104" w:name="_Ref104379085"/>
-                      <w:bookmarkStart w:id="105" w:name="_Toc104544565"/>
+                      <w:bookmarkStart w:id="105" w:name="_Ref99127305"/>
+                      <w:bookmarkStart w:id="106" w:name="_Ref104379085"/>
+                      <w:bookmarkStart w:id="107" w:name="_Toc104553353"/>
                       <w:r>
                         <w:t xml:space="preserve">Figuur </w:t>
                       </w:r>
@@ -17857,7 +17925,7 @@
                           <w:t>13</w:t>
                         </w:r>
                       </w:fldSimple>
-                      <w:bookmarkEnd w:id="103"/>
+                      <w:bookmarkEnd w:id="105"/>
                       <w:r>
                         <w:t xml:space="preserve">: </w:t>
                       </w:r>
@@ -17903,8 +17971,8 @@
                           </w:r>
                         </w:sdtContent>
                       </w:sdt>
-                      <w:bookmarkEnd w:id="104"/>
-                      <w:bookmarkEnd w:id="105"/>
+                      <w:bookmarkEnd w:id="106"/>
+                      <w:bookmarkEnd w:id="107"/>
                     </w:p>
                   </w:txbxContent>
                 </v:textbox>
@@ -18369,7 +18437,7 @@
         <w:pStyle w:val="Heading2"/>
         <w:ind w:firstLine="360"/>
       </w:pPr>
-      <w:bookmarkStart w:id="106" w:name="_Toc104544200"/>
+      <w:bookmarkStart w:id="108" w:name="_Toc104544200"/>
       <w:r>
         <w:lastRenderedPageBreak/>
         <w:t>5</w:t>
@@ -18386,7 +18454,7 @@
       <w:r>
         <w:t xml:space="preserve"> delivery</w:t>
       </w:r>
-      <w:bookmarkEnd w:id="106"/>
+      <w:bookmarkEnd w:id="108"/>
     </w:p>
     <w:p>
       <w:r>
@@ -18678,7 +18746,7 @@
         <w:pStyle w:val="Heading2"/>
         <w:ind w:firstLine="360"/>
       </w:pPr>
-      <w:bookmarkStart w:id="107" w:name="_Toc104544201"/>
+      <w:bookmarkStart w:id="109" w:name="_Toc104544201"/>
       <w:r>
         <w:t>5</w:t>
       </w:r>
@@ -18688,7 +18756,7 @@
       <w:r>
         <w:t xml:space="preserve"> Ansible</w:t>
       </w:r>
-      <w:bookmarkEnd w:id="107"/>
+      <w:bookmarkEnd w:id="109"/>
     </w:p>
     <w:p>
       <w:pPr>
@@ -19045,10 +19113,7 @@
         <w:fldChar w:fldCharType="begin"/>
       </w:r>
       <w:r>
-        <w:instrText xml:space="preserve"> HYPERLINK "https://pypi.org/project/django-ansible/" \l "description</w:instrText>
-      </w:r>
-      <w:r>
-        <w:instrText xml:space="preserve">" </w:instrText>
+        <w:instrText xml:space="preserve"> HYPERLINK "https://pypi.org/project/django-ansible/" \l "description" </w:instrText>
       </w:r>
       <w:r>
         <w:fldChar w:fldCharType="separate"/>
@@ -19098,12 +19163,12 @@
       <w:pPr>
         <w:pStyle w:val="Heading1"/>
       </w:pPr>
-      <w:bookmarkStart w:id="108" w:name="_Toc104544202"/>
+      <w:bookmarkStart w:id="110" w:name="_Toc104544202"/>
       <w:r>
         <w:lastRenderedPageBreak/>
         <w:t>6 Ansible scenario</w:t>
       </w:r>
-      <w:bookmarkEnd w:id="108"/>
+      <w:bookmarkEnd w:id="110"/>
     </w:p>
     <w:p>
       <w:r>
@@ -19239,8 +19304,8 @@
                                 <w:szCs w:val="22"/>
                               </w:rPr>
                             </w:pPr>
-                            <w:bookmarkStart w:id="109" w:name="_Toc104544566"/>
-                            <w:bookmarkStart w:id="110" w:name="_Ref104544840"/>
+                            <w:bookmarkStart w:id="111" w:name="_Ref104544840"/>
+                            <w:bookmarkStart w:id="112" w:name="_Toc104553354"/>
                             <w:r>
                               <w:t xml:space="preserve">Figuur </w:t>
                             </w:r>
@@ -19255,8 +19320,8 @@
                             <w:r>
                               <w:t>: Ansible scenario (alternatief)</w:t>
                             </w:r>
-                            <w:bookmarkEnd w:id="109"/>
-                            <w:bookmarkEnd w:id="110"/>
+                            <w:bookmarkEnd w:id="111"/>
+                            <w:bookmarkEnd w:id="112"/>
                           </w:p>
                         </w:txbxContent>
                       </wps:txbx>
@@ -19286,8 +19351,8 @@
                           <w:szCs w:val="22"/>
                         </w:rPr>
                       </w:pPr>
-                      <w:bookmarkStart w:id="111" w:name="_Toc104544566"/>
-                      <w:bookmarkStart w:id="112" w:name="_Ref104544840"/>
+                      <w:bookmarkStart w:id="113" w:name="_Ref104544840"/>
+                      <w:bookmarkStart w:id="114" w:name="_Toc104553354"/>
                       <w:r>
                         <w:t xml:space="preserve">Figuur </w:t>
                       </w:r>
@@ -19302,8 +19367,8 @@
                       <w:r>
                         <w:t>: Ansible scenario (alternatief)</w:t>
                       </w:r>
-                      <w:bookmarkEnd w:id="111"/>
-                      <w:bookmarkEnd w:id="112"/>
+                      <w:bookmarkEnd w:id="113"/>
+                      <w:bookmarkEnd w:id="114"/>
                     </w:p>
                   </w:txbxContent>
                 </v:textbox>
@@ -19403,7 +19468,13 @@
         <w:fldChar w:fldCharType="end"/>
       </w:r>
       <w:r>
-        <w:t xml:space="preserve">) is het alterantieve scenario met Ansible uitgetekend. Hier wordt duidelijk dat Django in plaats van </w:t>
+        <w:t xml:space="preserve">) is het alterantieve scenario met Ansible uitgetekend. Hier wordt duidelijk dat Django </w:t>
+      </w:r>
+      <w:r>
+        <w:t>geen</w:t>
+      </w:r>
+      <w:r>
+        <w:t xml:space="preserve"> </w:t>
       </w:r>
       <w:r>
         <w:t xml:space="preserve">API-calls </w:t>
@@ -19415,7 +19486,25 @@
         <w:t>naar een fortimanager of aparte toestellen</w:t>
       </w:r>
       <w:r>
-        <w:t>, wordt achterliggend via SSH verbonden met de Ansible-control node. Dit gebeurt achterliggend, omdat er vanuit de Django “view” een methode wordt uitgevoerd die gebruik maakt van de module “</w:t>
+        <w:t xml:space="preserve">, </w:t>
+      </w:r>
+      <w:r>
+        <w:t>maar wordt</w:t>
+      </w:r>
+      <w:r>
+        <w:t xml:space="preserve"> achterliggend via SSH verbonden met de Ansible-control node. </w:t>
+      </w:r>
+      <w:r>
+        <w:t>De achterliggende SSH-connectie komt</w:t>
+      </w:r>
+      <w:r>
+        <w:t xml:space="preserve"> vanuit de Django “view”</w:t>
+      </w:r>
+      <w:r>
+        <w:t>, daar wordt</w:t>
+      </w:r>
+      <w:r>
+        <w:t xml:space="preserve"> een methode uitgevoerd die gebruik maakt van de module “</w:t>
       </w:r>
       <w:r>
         <w:fldChar w:fldCharType="begin"/>
@@ -19439,7 +19528,10 @@
         <w:t xml:space="preserve">”. Dit is een Python module die </w:t>
       </w:r>
       <w:r>
-        <w:t>cammando’s kan doorsturen naar externe machines. De Pyhton functies waarin deze module “subprocess” wordt gebruikt kan dan Ansible playbook(s) aanroepen met eventueel toegevoegde variabelen.</w:t>
+        <w:t>cammando’s kan doorsturen naar externe machines. De Pyhton functie waarin deze module “subprocess” wordt gebruikt kan dan Ansible playbook(s) aanroepen met eventueel toegevoegde variabelen.</w:t>
+      </w:r>
+      <w:r>
+        <w:t xml:space="preserve"> De firewalls gedefinieerd in bovenstaande figuur kunnen virtuele maar ook fisieke machines zijn.</w:t>
       </w:r>
     </w:p>
     <w:p>
@@ -19466,27 +19558,81 @@
       </w:r>
     </w:p>
     <w:p/>
-    <w:p/>
-    <w:p/>
-    <w:p/>
-    <w:p/>
-    <w:p/>
-    <w:p/>
-    <w:p/>
-    <w:p/>
+    <w:bookmarkStart w:id="115" w:name="_MON_1715165662"/>
+    <w:bookmarkEnd w:id="115"/>
+    <w:p>
+      <w:pPr>
+        <w:keepNext/>
+      </w:pPr>
+      <w:r>
+        <w:rPr>
+          <w:rFonts w:asciiTheme="majorHAnsi" w:eastAsiaTheme="minorEastAsia" w:hAnsiTheme="majorHAnsi" w:cstheme="majorHAnsi"/>
+          <w:b/>
+          <w:noProof/>
+          <w:sz w:val="48"/>
+          <w:szCs w:val="48"/>
+          <w:lang w:val="en-BE" w:eastAsia="en-GB"/>
+        </w:rPr>
+        <w:object w:dxaOrig="9260" w:dyaOrig="5400" w14:anchorId="10D6CFD3">
+          <v:shape id="_x0000_i1026" type="#_x0000_t75" alt="" style="width:463pt;height:270pt;mso-width-percent:0;mso-height-percent:0;mso-width-percent:0;mso-height-percent:0" o:ole="">
+            <v:imagedata r:id="rId62" o:title=""/>
+          </v:shape>
+          <o:OLEObject Type="Embed" ProgID="Word.Document.12" ShapeID="_x0000_i1026" DrawAspect="Content" ObjectID="_1715167346" r:id="rId63">
+            <o:FieldCodes>\s</o:FieldCodes>
+          </o:OLEObject>
+        </w:object>
+      </w:r>
+    </w:p>
+    <w:p>
+      <w:pPr>
+        <w:pStyle w:val="Caption"/>
+      </w:pPr>
+      <w:r>
+        <w:t xml:space="preserve">Codefragment </w:t>
+      </w:r>
+      <w:r>
+        <w:fldChar w:fldCharType="begin"/>
+      </w:r>
+      <w:r>
+        <w:instrText xml:space="preserve"> SEQ Codefragment \* ARABIC </w:instrText>
+      </w:r>
+      <w:r>
+        <w:fldChar w:fldCharType="separate"/>
+      </w:r>
+      <w:r>
+        <w:rPr>
+          <w:noProof/>
+        </w:rPr>
+        <w:t>6</w:t>
+      </w:r>
+      <w:r>
+        <w:fldChar w:fldCharType="end"/>
+      </w:r>
+      <w:r>
+        <w:t xml:space="preserve">: </w:t>
+      </w:r>
+      <w:r>
+        <w:t>Voorbeeld Python functie met subprocess module</w:t>
+      </w:r>
+    </w:p>
+    <w:p>
+      <w:r>
+        <w:t>De Python functie “ping_test” gedefinieerd in bovenstaand codefragment zal dus aan de hand van een module subprocess, Ansible commando’s gaan doorsturen naar een externe Ansible server. De zogezegde ping wordt dan verstuurd vanaf de Ansible server, waarna een response wordt terug gestuurd naar de Django server. Wanneer de Django server een response heeft ontvangen zal dit worden weergegeven aan de gebruiker.</w:t>
+      </w:r>
+    </w:p>
     <w:p/>
     <w:p>
       <w:pPr>
         <w:pStyle w:val="Heading1"/>
       </w:pPr>
-      <w:bookmarkStart w:id="113" w:name="_Toc104544203"/>
+      <w:bookmarkStart w:id="116" w:name="_Toc104544203"/>
       <w:r>
         <w:t>7</w:t>
       </w:r>
       <w:r>
         <w:t xml:space="preserve"> API-calls</w:t>
       </w:r>
-      <w:bookmarkEnd w:id="113"/>
+      <w:bookmarkEnd w:id="116"/>
     </w:p>
     <w:p>
       <w:r>
@@ -19587,14 +19733,15 @@
         <w:pStyle w:val="Heading2"/>
         <w:ind w:firstLine="708"/>
       </w:pPr>
-      <w:bookmarkStart w:id="114" w:name="_Toc104544204"/>
-      <w:r>
+      <w:bookmarkStart w:id="117" w:name="_Toc104544204"/>
+      <w:r>
+        <w:lastRenderedPageBreak/>
         <w:t>7</w:t>
       </w:r>
       <w:r>
         <w:t>.1 Opstelling</w:t>
       </w:r>
-      <w:bookmarkEnd w:id="114"/>
+      <w:bookmarkEnd w:id="117"/>
     </w:p>
     <w:p>
       <w:r>
@@ -19724,24 +19871,73 @@
         <w:t>.</w:t>
       </w:r>
     </w:p>
-    <w:p/>
-    <w:p/>
-    <w:p/>
-    <w:p/>
-    <w:p/>
-    <w:p/>
-    <w:p/>
-    <w:p/>
-    <w:p/>
-    <w:p/>
     <w:p>
       <w:pPr>
         <w:rPr>
           <w:color w:val="FF0000"/>
         </w:rPr>
       </w:pPr>
-    </w:p>
-    <w:p>
+      <w:r>
+        <w:rPr>
+          <w:noProof/>
+          <w:color w:val="FF0000"/>
+        </w:rPr>
+        <w:drawing>
+          <wp:anchor distT="0" distB="0" distL="114300" distR="114300" simplePos="0" relativeHeight="251848704" behindDoc="0" locked="0" layoutInCell="1" allowOverlap="1" wp14:anchorId="0DD523A2" wp14:editId="2E69F856">
+            <wp:simplePos x="0" y="0"/>
+            <wp:positionH relativeFrom="column">
+              <wp:posOffset>441325</wp:posOffset>
+            </wp:positionH>
+            <wp:positionV relativeFrom="paragraph">
+              <wp:posOffset>179070</wp:posOffset>
+            </wp:positionV>
+            <wp:extent cx="4758690" cy="6296660"/>
+            <wp:effectExtent l="0" t="0" r="3810" b="2540"/>
+            <wp:wrapTopAndBottom/>
+            <wp:docPr id="51" name="Picture 51" descr="Diagram&#10;&#10;Description automatically generated"/>
+            <wp:cNvGraphicFramePr>
+              <a:graphicFrameLocks xmlns:a="http://schemas.openxmlformats.org/drawingml/2006/main" noChangeAspect="1"/>
+            </wp:cNvGraphicFramePr>
+            <a:graphic xmlns:a="http://schemas.openxmlformats.org/drawingml/2006/main">
+              <a:graphicData uri="http://schemas.openxmlformats.org/drawingml/2006/picture">
+                <pic:pic xmlns:pic="http://schemas.openxmlformats.org/drawingml/2006/picture">
+                  <pic:nvPicPr>
+                    <pic:cNvPr id="51" name="Picture 51" descr="Diagram&#10;&#10;Description automatically generated"/>
+                    <pic:cNvPicPr/>
+                  </pic:nvPicPr>
+                  <pic:blipFill>
+                    <a:blip r:embed="rId64">
+                      <a:extLst>
+                        <a:ext uri="{28A0092B-C50C-407E-A947-70E740481C1C}">
+                          <a14:useLocalDpi xmlns:a14="http://schemas.microsoft.com/office/drawing/2010/main" val="0"/>
+                        </a:ext>
+                      </a:extLst>
+                    </a:blip>
+                    <a:stretch>
+                      <a:fillRect/>
+                    </a:stretch>
+                  </pic:blipFill>
+                  <pic:spPr>
+                    <a:xfrm>
+                      <a:off x="0" y="0"/>
+                      <a:ext cx="4758690" cy="6296660"/>
+                    </a:xfrm>
+                    <a:prstGeom prst="rect">
+                      <a:avLst/>
+                    </a:prstGeom>
+                  </pic:spPr>
+                </pic:pic>
+              </a:graphicData>
+            </a:graphic>
+            <wp14:sizeRelH relativeFrom="page">
+              <wp14:pctWidth>0</wp14:pctWidth>
+            </wp14:sizeRelH>
+            <wp14:sizeRelV relativeFrom="page">
+              <wp14:pctHeight>0</wp14:pctHeight>
+            </wp14:sizeRelV>
+          </wp:anchor>
+        </w:drawing>
+      </w:r>
       <w:r>
         <w:rPr>
           <w:noProof/>
@@ -19749,13 +19945,13 @@
         <mc:AlternateContent>
           <mc:Choice Requires="wps">
             <w:drawing>
-              <wp:anchor distT="0" distB="0" distL="114300" distR="114300" simplePos="0" relativeHeight="251847680" behindDoc="0" locked="0" layoutInCell="1" allowOverlap="1" wp14:anchorId="2B64FBE8" wp14:editId="79734F56">
+              <wp:anchor distT="0" distB="0" distL="114300" distR="114300" simplePos="0" relativeHeight="251847680" behindDoc="0" locked="0" layoutInCell="1" allowOverlap="1" wp14:anchorId="2B64FBE8" wp14:editId="3D4CF86C">
                 <wp:simplePos x="0" y="0"/>
                 <wp:positionH relativeFrom="column">
                   <wp:posOffset>450850</wp:posOffset>
                 </wp:positionH>
                 <wp:positionV relativeFrom="paragraph">
-                  <wp:posOffset>6363046</wp:posOffset>
+                  <wp:posOffset>6539230</wp:posOffset>
                 </wp:positionV>
                 <wp:extent cx="4758690" cy="635"/>
                 <wp:effectExtent l="0" t="0" r="3810" b="635"/>
@@ -19791,8 +19987,8 @@
                                 <w:szCs w:val="22"/>
                               </w:rPr>
                             </w:pPr>
-                            <w:bookmarkStart w:id="115" w:name="_Ref104411137"/>
-                            <w:bookmarkStart w:id="116" w:name="_Toc104544567"/>
+                            <w:bookmarkStart w:id="118" w:name="_Ref104411137"/>
+                            <w:bookmarkStart w:id="119" w:name="_Toc104553356"/>
                             <w:r>
                               <w:t xml:space="preserve">Figuur </w:t>
                             </w:r>
@@ -19801,7 +19997,7 @@
                                 <w:rPr>
                                   <w:noProof/>
                                 </w:rPr>
-                                <w:t>15</w:t>
+                                <w:t>16</w:t>
                               </w:r>
                             </w:fldSimple>
                             <w:r>
@@ -19816,8 +20012,8 @@
                             <w:r>
                               <w:t>o)</w:t>
                             </w:r>
-                            <w:bookmarkEnd w:id="115"/>
-                            <w:bookmarkEnd w:id="116"/>
+                            <w:bookmarkEnd w:id="118"/>
+                            <w:bookmarkEnd w:id="119"/>
                           </w:p>
                         </w:txbxContent>
                       </wps:txbx>
@@ -19838,7 +20034,7 @@
           </mc:Choice>
           <mc:Fallback>
             <w:pict>
-              <v:shape w14:anchorId="2B64FBE8" id="Text Box 50" o:spid="_x0000_s1045" type="#_x0000_t202" style="position:absolute;margin-left:35.5pt;margin-top:501.05pt;width:374.7pt;height:.05pt;z-index:251847680;visibility:visible;mso-wrap-style:square;mso-width-percent:0;mso-wrap-distance-left:9pt;mso-wrap-distance-top:0;mso-wrap-distance-right:9pt;mso-wrap-distance-bottom:0;mso-position-horizontal:absolute;mso-position-horizontal-relative:text;mso-position-vertical:absolute;mso-position-vertical-relative:text;mso-width-percent:0;mso-width-relative:margin;v-text-anchor:top" o:gfxdata="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" stroked="f">
+              <v:shape w14:anchorId="2B64FBE8" id="Text Box 50" o:spid="_x0000_s1045" type="#_x0000_t202" style="position:absolute;margin-left:35.5pt;margin-top:514.9pt;width:374.7pt;height:.05pt;z-index:251847680;visibility:visible;mso-wrap-style:square;mso-width-percent:0;mso-wrap-distance-left:9pt;mso-wrap-distance-top:0;mso-wrap-distance-right:9pt;mso-wrap-distance-bottom:0;mso-position-horizontal:absolute;mso-position-horizontal-relative:text;mso-position-vertical:absolute;mso-position-vertical-relative:text;mso-width-percent:0;mso-width-relative:margin;v-text-anchor:top" o:gfxdata="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" stroked="f">
                 <v:textbox style="mso-fit-shape-to-text:t" inset="0,0,0,0">
                   <w:txbxContent>
                     <w:p>
@@ -19849,8 +20045,8 @@
                           <w:szCs w:val="22"/>
                         </w:rPr>
                       </w:pPr>
-                      <w:bookmarkStart w:id="117" w:name="_Ref104411137"/>
-                      <w:bookmarkStart w:id="118" w:name="_Toc104544567"/>
+                      <w:bookmarkStart w:id="120" w:name="_Ref104411137"/>
+                      <w:bookmarkStart w:id="121" w:name="_Toc104553356"/>
                       <w:r>
                         <w:t xml:space="preserve">Figuur </w:t>
                       </w:r>
@@ -19859,7 +20055,7 @@
                           <w:rPr>
                             <w:noProof/>
                           </w:rPr>
-                          <w:t>15</w:t>
+                          <w:t>16</w:t>
                         </w:r>
                       </w:fldSimple>
                       <w:r>
@@ -19874,8 +20070,8 @@
                       <w:r>
                         <w:t>o)</w:t>
                       </w:r>
-                      <w:bookmarkEnd w:id="117"/>
-                      <w:bookmarkEnd w:id="118"/>
+                      <w:bookmarkEnd w:id="120"/>
+                      <w:bookmarkEnd w:id="121"/>
                     </w:p>
                   </w:txbxContent>
                 </v:textbox>
@@ -19885,115 +20081,33 @@
           </mc:Fallback>
         </mc:AlternateContent>
       </w:r>
-      <w:r>
-        <w:rPr>
-          <w:noProof/>
+    </w:p>
+    <w:p>
+      <w:pPr>
+        <w:rPr>
           <w:color w:val="FF0000"/>
         </w:rPr>
-        <w:drawing>
-          <wp:anchor distT="0" distB="0" distL="114300" distR="114300" simplePos="0" relativeHeight="251848704" behindDoc="0" locked="0" layoutInCell="1" allowOverlap="1" wp14:anchorId="0DD523A2" wp14:editId="4722A322">
-            <wp:simplePos x="0" y="0"/>
-            <wp:positionH relativeFrom="column">
-              <wp:posOffset>454025</wp:posOffset>
-            </wp:positionH>
-            <wp:positionV relativeFrom="paragraph">
-              <wp:posOffset>58</wp:posOffset>
-            </wp:positionV>
-            <wp:extent cx="4758690" cy="6296660"/>
-            <wp:effectExtent l="0" t="0" r="3810" b="2540"/>
-            <wp:wrapTopAndBottom/>
-            <wp:docPr id="51" name="Picture 51" descr="Diagram&#10;&#10;Description automatically generated"/>
-            <wp:cNvGraphicFramePr>
-              <a:graphicFrameLocks xmlns:a="http://schemas.openxmlformats.org/drawingml/2006/main" noChangeAspect="1"/>
-            </wp:cNvGraphicFramePr>
-            <a:graphic xmlns:a="http://schemas.openxmlformats.org/drawingml/2006/main">
-              <a:graphicData uri="http://schemas.openxmlformats.org/drawingml/2006/picture">
-                <pic:pic xmlns:pic="http://schemas.openxmlformats.org/drawingml/2006/picture">
-                  <pic:nvPicPr>
-                    <pic:cNvPr id="51" name="Picture 51" descr="Diagram&#10;&#10;Description automatically generated"/>
-                    <pic:cNvPicPr/>
-                  </pic:nvPicPr>
-                  <pic:blipFill>
-                    <a:blip r:embed="rId62">
-                      <a:extLst>
-                        <a:ext uri="{28A0092B-C50C-407E-A947-70E740481C1C}">
-                          <a14:useLocalDpi xmlns:a14="http://schemas.microsoft.com/office/drawing/2010/main" val="0"/>
-                        </a:ext>
-                      </a:extLst>
-                    </a:blip>
-                    <a:stretch>
-                      <a:fillRect/>
-                    </a:stretch>
-                  </pic:blipFill>
-                  <pic:spPr>
-                    <a:xfrm>
-                      <a:off x="0" y="0"/>
-                      <a:ext cx="4758690" cy="6296660"/>
-                    </a:xfrm>
-                    <a:prstGeom prst="rect">
-                      <a:avLst/>
-                    </a:prstGeom>
-                  </pic:spPr>
-                </pic:pic>
-              </a:graphicData>
-            </a:graphic>
-            <wp14:sizeRelH relativeFrom="page">
-              <wp14:pctWidth>0</wp14:pctWidth>
-            </wp14:sizeRelH>
-            <wp14:sizeRelV relativeFrom="page">
-              <wp14:pctHeight>0</wp14:pctHeight>
-            </wp14:sizeRelV>
-          </wp:anchor>
-        </w:drawing>
-      </w:r>
-    </w:p>
-    <w:p/>
-    <w:p>
-      <w:pPr>
+      </w:pPr>
+      <w:r>
         <w:rPr>
           <w:color w:val="FF0000"/>
         </w:rPr>
-      </w:pPr>
-    </w:p>
-    <w:p>
-      <w:pPr>
+        <w:t>Volgend hoofdstuk overlopen hoe API-calls er uit zien voor verschillende vendoren en hoe ze geïmplementeerd kunnen worden in Django (views)</w:t>
+      </w:r>
+      <w:r>
         <w:rPr>
           <w:color w:val="FF0000"/>
         </w:rPr>
-      </w:pPr>
-      <w:r>
-        <w:rPr>
-          <w:color w:val="FF0000"/>
-        </w:rPr>
-        <w:lastRenderedPageBreak/>
-        <w:t>Volgend hoofdstuk overlopen hoe API-calls er uit zien voor verschillende vendoren en hoe ze geïmplementeerd kunnen worden in Django (views)</w:t>
-      </w:r>
-      <w:r>
-        <w:rPr>
-          <w:color w:val="FF0000"/>
-        </w:rPr>
         <w:t>…</w:t>
       </w:r>
-      <w:r>
-        <w:rPr>
-          <w:color w:val="FF0000"/>
-        </w:rPr>
-        <w:br/>
-      </w:r>
-      <w:r>
-        <w:rPr>
-          <w:color w:val="FF0000"/>
-        </w:rPr>
-        <w:br/>
-      </w:r>
-    </w:p>
-    <w:p/>
+    </w:p>
     <w:p>
       <w:pPr>
         <w:pStyle w:val="Heading1"/>
       </w:pPr>
-      <w:bookmarkStart w:id="119" w:name="_Toc104544205"/>
-      <w:r>
+      <w:bookmarkStart w:id="122" w:name="_Toc104544205"/>
+      <w:r>
+        <w:lastRenderedPageBreak/>
         <w:t>8</w:t>
       </w:r>
       <w:r>
@@ -20002,7 +20116,7 @@
       <w:r>
         <w:t>Jenkins</w:t>
       </w:r>
-      <w:bookmarkEnd w:id="119"/>
+      <w:bookmarkEnd w:id="122"/>
     </w:p>
     <w:p>
       <w:r>
@@ -20308,8 +20422,8 @@
                                 <w:sz w:val="20"/>
                               </w:rPr>
                             </w:pPr>
-                            <w:bookmarkStart w:id="120" w:name="_Ref103508571"/>
-                            <w:bookmarkStart w:id="121" w:name="_Toc104544568"/>
+                            <w:bookmarkStart w:id="123" w:name="_Ref103508571"/>
+                            <w:bookmarkStart w:id="124" w:name="_Toc104553357"/>
                             <w:r>
                               <w:t xml:space="preserve">Figuur </w:t>
                             </w:r>
@@ -20318,7 +20432,7 @@
                                 <w:rPr>
                                   <w:noProof/>
                                 </w:rPr>
-                                <w:t>16</w:t>
+                                <w:t>17</w:t>
                               </w:r>
                             </w:fldSimple>
                             <w:r>
@@ -20357,8 +20471,8 @@
                                 </w:r>
                               </w:sdtContent>
                             </w:sdt>
-                            <w:bookmarkEnd w:id="120"/>
-                            <w:bookmarkEnd w:id="121"/>
+                            <w:bookmarkEnd w:id="123"/>
+                            <w:bookmarkEnd w:id="124"/>
                           </w:p>
                         </w:txbxContent>
                       </wps:txbx>
@@ -20387,8 +20501,8 @@
                           <w:sz w:val="20"/>
                         </w:rPr>
                       </w:pPr>
-                      <w:bookmarkStart w:id="122" w:name="_Ref103508571"/>
-                      <w:bookmarkStart w:id="123" w:name="_Toc104544568"/>
+                      <w:bookmarkStart w:id="125" w:name="_Ref103508571"/>
+                      <w:bookmarkStart w:id="126" w:name="_Toc104553357"/>
                       <w:r>
                         <w:t xml:space="preserve">Figuur </w:t>
                       </w:r>
@@ -20397,7 +20511,7 @@
                           <w:rPr>
                             <w:noProof/>
                           </w:rPr>
-                          <w:t>16</w:t>
+                          <w:t>17</w:t>
                         </w:r>
                       </w:fldSimple>
                       <w:r>
@@ -20436,8 +20550,8 @@
                           </w:r>
                         </w:sdtContent>
                       </w:sdt>
-                      <w:bookmarkEnd w:id="122"/>
-                      <w:bookmarkEnd w:id="123"/>
+                      <w:bookmarkEnd w:id="125"/>
+                      <w:bookmarkEnd w:id="126"/>
                     </w:p>
                   </w:txbxContent>
                 </v:textbox>
@@ -20477,7 +20591,7 @@
                     </pic:cNvPicPr>
                   </pic:nvPicPr>
                   <pic:blipFill rotWithShape="1">
-                    <a:blip r:embed="rId63">
+                    <a:blip r:embed="rId65">
                       <a:extLst>
                         <a:ext uri="{28A0092B-C50C-407E-A947-70E740481C1C}">
                           <a14:useLocalDpi xmlns:a14="http://schemas.microsoft.com/office/drawing/2010/main" val="0"/>
@@ -20659,7 +20773,6 @@
         <w:rPr>
           <w:color w:val="00B050"/>
         </w:rPr>
-        <w:lastRenderedPageBreak/>
         <w:t xml:space="preserve">over </w:t>
       </w:r>
       <w:r>
@@ -20812,6 +20925,7 @@
     </w:p>
     <w:p>
       <w:r>
+        <w:lastRenderedPageBreak/>
         <w:t xml:space="preserve">De reden achter het gebruik van Jenkins in plaats van </w:t>
       </w:r>
       <w:r>
@@ -20891,7 +21005,7 @@
                     </pic:cNvPicPr>
                   </pic:nvPicPr>
                   <pic:blipFill>
-                    <a:blip r:embed="rId64" cstate="print">
+                    <a:blip r:embed="rId66" cstate="print">
                       <a:extLst>
                         <a:ext uri="{28A0092B-C50C-407E-A947-70E740481C1C}">
                           <a14:useLocalDpi xmlns:a14="http://schemas.microsoft.com/office/drawing/2010/main" val="0"/>
@@ -20979,7 +21093,7 @@
                                 <w:sz w:val="20"/>
                               </w:rPr>
                             </w:pPr>
-                            <w:bookmarkStart w:id="124" w:name="_Toc104544569"/>
+                            <w:bookmarkStart w:id="127" w:name="_Toc104553358"/>
                             <w:r>
                               <w:t xml:space="preserve">Figuur </w:t>
                             </w:r>
@@ -20988,7 +21102,7 @@
                                 <w:rPr>
                                   <w:noProof/>
                                 </w:rPr>
-                                <w:t>17</w:t>
+                                <w:t>18</w:t>
                               </w:r>
                             </w:fldSimple>
                             <w:r>
@@ -21027,7 +21141,7 @@
                                 </w:r>
                               </w:sdtContent>
                             </w:sdt>
-                            <w:bookmarkEnd w:id="124"/>
+                            <w:bookmarkEnd w:id="127"/>
                           </w:p>
                         </w:txbxContent>
                       </wps:txbx>
@@ -21059,7 +21173,7 @@
                           <w:sz w:val="20"/>
                         </w:rPr>
                       </w:pPr>
-                      <w:bookmarkStart w:id="125" w:name="_Toc104544569"/>
+                      <w:bookmarkStart w:id="128" w:name="_Toc104553358"/>
                       <w:r>
                         <w:t xml:space="preserve">Figuur </w:t>
                       </w:r>
@@ -21068,7 +21182,7 @@
                           <w:rPr>
                             <w:noProof/>
                           </w:rPr>
-                          <w:t>17</w:t>
+                          <w:t>18</w:t>
                         </w:r>
                       </w:fldSimple>
                       <w:r>
@@ -21107,7 +21221,7 @@
                           </w:r>
                         </w:sdtContent>
                       </w:sdt>
-                      <w:bookmarkEnd w:id="125"/>
+                      <w:bookmarkEnd w:id="128"/>
                     </w:p>
                   </w:txbxContent>
                 </v:textbox>
@@ -21124,7 +21238,7 @@
         <w:pStyle w:val="Heading2"/>
         <w:ind w:firstLine="708"/>
       </w:pPr>
-      <w:bookmarkStart w:id="126" w:name="_Toc104544206"/>
+      <w:bookmarkStart w:id="129" w:name="_Toc104544206"/>
       <w:r>
         <w:t>8</w:t>
       </w:r>
@@ -21134,7 +21248,7 @@
       <w:r>
         <w:t>minimumvoorwaarden</w:t>
       </w:r>
-      <w:bookmarkEnd w:id="126"/>
+      <w:bookmarkEnd w:id="129"/>
     </w:p>
     <w:p>
       <w:pPr>
@@ -21328,7 +21442,7 @@
         <w:pStyle w:val="Caption"/>
         <w:framePr w:hSpace="141" w:wrap="around" w:vAnchor="text" w:hAnchor="page" w:x="1435" w:y="712"/>
       </w:pPr>
-      <w:bookmarkStart w:id="127" w:name="_Toc104406463"/>
+      <w:bookmarkStart w:id="130" w:name="_Toc104406463"/>
       <w:r>
         <w:t xml:space="preserve">Tabel </w:t>
       </w:r>
@@ -21359,7 +21473,7 @@
       <w:r>
         <w:t>Jenkins minimum hardware voorwaarden</w:t>
       </w:r>
-      <w:bookmarkEnd w:id="127"/>
+      <w:bookmarkEnd w:id="130"/>
     </w:p>
     <w:p/>
     <w:p/>
@@ -21368,6 +21482,7 @@
     <w:p/>
     <w:p>
       <w:r>
+        <w:lastRenderedPageBreak/>
         <w:t>De hardware voorwaarden van bovenstaande tabel (</w:t>
       </w:r>
       <w:r>
@@ -21633,7 +21748,7 @@
               </w:rPr>
               <w:t>Java Development Kit (</w:t>
             </w:r>
-            <w:hyperlink r:id="rId65" w:history="1">
+            <w:hyperlink r:id="rId67" w:history="1">
               <w:r>
                 <w:rPr>
                   <w:rStyle w:val="Hyperlink"/>
@@ -21773,8 +21888,8 @@
         <w:pStyle w:val="Caption"/>
         <w:keepNext/>
       </w:pPr>
-      <w:bookmarkStart w:id="128" w:name="_Ref103438413"/>
-      <w:bookmarkStart w:id="129" w:name="_Toc104406464"/>
+      <w:bookmarkStart w:id="131" w:name="_Ref103438413"/>
+      <w:bookmarkStart w:id="132" w:name="_Toc104406464"/>
       <w:r>
         <w:t xml:space="preserve">Tabel </w:t>
       </w:r>
@@ -21789,7 +21904,7 @@
       <w:r>
         <w:t>: Jenkins minimumsoftware voorwaarden</w:t>
       </w:r>
-      <w:bookmarkEnd w:id="128"/>
+      <w:bookmarkEnd w:id="131"/>
       <w:sdt>
         <w:sdtPr>
           <w:id w:val="-444234611"/>
@@ -21823,7 +21938,7 @@
           </w:r>
         </w:sdtContent>
       </w:sdt>
-      <w:bookmarkEnd w:id="129"/>
+      <w:bookmarkEnd w:id="132"/>
     </w:p>
     <w:p>
       <w:r>
@@ -21919,7 +22034,7 @@
       <w:pPr>
         <w:ind w:firstLine="708"/>
       </w:pPr>
-      <w:bookmarkStart w:id="130" w:name="_Toc104544207"/>
+      <w:bookmarkStart w:id="133" w:name="_Toc104544207"/>
       <w:r>
         <w:rPr>
           <w:rStyle w:val="Heading2Char"/>
@@ -21932,7 +22047,7 @@
         </w:rPr>
         <w:t>.2 Jenkins best practices</w:t>
       </w:r>
-      <w:bookmarkEnd w:id="130"/>
+      <w:bookmarkEnd w:id="133"/>
     </w:p>
     <w:p>
       <w:r>
@@ -22189,6 +22304,7 @@
         <w:rPr>
           <w:color w:val="FF0000"/>
         </w:rPr>
+        <w:lastRenderedPageBreak/>
         <w:t>Jenkins/Python venv hoofdstuk schrappen?</w:t>
       </w:r>
     </w:p>
@@ -22196,7 +22312,7 @@
       <w:pPr>
         <w:pStyle w:val="Heading1"/>
       </w:pPr>
-      <w:bookmarkStart w:id="131" w:name="_Toc104544208"/>
+      <w:bookmarkStart w:id="134" w:name="_Toc104544208"/>
       <w:r>
         <w:t>9</w:t>
       </w:r>
@@ -22212,7 +22328,7 @@
       <w:r>
         <w:t>omgevingen</w:t>
       </w:r>
-      <w:bookmarkEnd w:id="131"/>
+      <w:bookmarkEnd w:id="134"/>
     </w:p>
     <w:p>
       <w:r>
@@ -22245,7 +22361,7 @@
                     </pic:cNvPicPr>
                   </pic:nvPicPr>
                   <pic:blipFill rotWithShape="1">
-                    <a:blip r:embed="rId66">
+                    <a:blip r:embed="rId68">
                       <a:extLst>
                         <a:ext uri="{28A0092B-C50C-407E-A947-70E740481C1C}">
                           <a14:useLocalDpi xmlns:a14="http://schemas.microsoft.com/office/drawing/2010/main" val="0"/>
@@ -22334,9 +22450,9 @@
                                 <w:sz w:val="20"/>
                               </w:rPr>
                             </w:pPr>
-                            <w:bookmarkStart w:id="132" w:name="_Ref103418716"/>
-                            <w:bookmarkStart w:id="133" w:name="_Ref103419282"/>
-                            <w:bookmarkStart w:id="134" w:name="_Toc104544570"/>
+                            <w:bookmarkStart w:id="135" w:name="_Ref103418716"/>
+                            <w:bookmarkStart w:id="136" w:name="_Ref103419282"/>
+                            <w:bookmarkStart w:id="137" w:name="_Toc104553359"/>
                             <w:r>
                               <w:t xml:space="preserve">Figuur </w:t>
                             </w:r>
@@ -22345,13 +22461,13 @@
                                 <w:rPr>
                                   <w:noProof/>
                                 </w:rPr>
-                                <w:t>18</w:t>
+                                <w:t>19</w:t>
                               </w:r>
                             </w:fldSimple>
                             <w:r>
                               <w:t>: Python virtuele omgevingen visueel voorbeeld</w:t>
                             </w:r>
-                            <w:bookmarkEnd w:id="132"/>
+                            <w:bookmarkEnd w:id="135"/>
                             <w:sdt>
                               <w:sdtPr>
                                 <w:id w:val="-1622064408"/>
@@ -22385,8 +22501,8 @@
                                 </w:r>
                               </w:sdtContent>
                             </w:sdt>
-                            <w:bookmarkEnd w:id="133"/>
-                            <w:bookmarkEnd w:id="134"/>
+                            <w:bookmarkEnd w:id="136"/>
+                            <w:bookmarkEnd w:id="137"/>
                           </w:p>
                         </w:txbxContent>
                       </wps:txbx>
@@ -22415,9 +22531,9 @@
                           <w:sz w:val="20"/>
                         </w:rPr>
                       </w:pPr>
-                      <w:bookmarkStart w:id="135" w:name="_Ref103418716"/>
-                      <w:bookmarkStart w:id="136" w:name="_Ref103419282"/>
-                      <w:bookmarkStart w:id="137" w:name="_Toc104544570"/>
+                      <w:bookmarkStart w:id="138" w:name="_Ref103418716"/>
+                      <w:bookmarkStart w:id="139" w:name="_Ref103419282"/>
+                      <w:bookmarkStart w:id="140" w:name="_Toc104553359"/>
                       <w:r>
                         <w:t xml:space="preserve">Figuur </w:t>
                       </w:r>
@@ -22426,13 +22542,13 @@
                           <w:rPr>
                             <w:noProof/>
                           </w:rPr>
-                          <w:t>18</w:t>
+                          <w:t>19</w:t>
                         </w:r>
                       </w:fldSimple>
                       <w:r>
                         <w:t>: Python virtuele omgevingen visueel voorbeeld</w:t>
                       </w:r>
-                      <w:bookmarkEnd w:id="135"/>
+                      <w:bookmarkEnd w:id="138"/>
                       <w:sdt>
                         <w:sdtPr>
                           <w:id w:val="-1622064408"/>
@@ -22466,8 +22582,8 @@
                           </w:r>
                         </w:sdtContent>
                       </w:sdt>
-                      <w:bookmarkEnd w:id="136"/>
-                      <w:bookmarkEnd w:id="137"/>
+                      <w:bookmarkEnd w:id="139"/>
+                      <w:bookmarkEnd w:id="140"/>
                     </w:p>
                   </w:txbxContent>
                 </v:textbox>
@@ -22649,26 +22765,23 @@
         <w:pStyle w:val="Heading2"/>
         <w:ind w:firstLine="708"/>
       </w:pPr>
-      <w:bookmarkStart w:id="138" w:name="_Toc104544209"/>
+      <w:bookmarkStart w:id="141" w:name="_Toc104544209"/>
       <w:r>
         <w:t>9</w:t>
       </w:r>
       <w:r>
         <w:t>.2 Voordelen Python virtuele omgevingen</w:t>
       </w:r>
-      <w:bookmarkEnd w:id="138"/>
-    </w:p>
-    <w:p>
-      <w:r>
-        <w:t xml:space="preserve">Het voordeel van virtuele Python omgevingen wordt duidelijk wanneer verschillende Python projecten op een dezelfde machine worden ontwikkeld. Sommige projecten zijn afhankelijk van verschillende versies of pakketten. Bijvoorbeeld; een ontwikkelaar werkt aan twee verschillende Django applicaties, het eerste project maakt gebruik van een ander front-end framework pakket dan het tweede project. Daarnaast zal het eerste project met Python versie 2.X en de andere met versie 3.X worden uitgerold. Dit zou </w:t>
-      </w:r>
+      <w:bookmarkEnd w:id="141"/>
+    </w:p>
+    <w:p>
+      <w:r>
+        <w:t>Het voordeel van virtuele Python omgevingen wordt duidelijk wanneer verschillende Python projecten op een dezelfde machine worden ontwikkeld. Sommige projecten zijn afhankelijk van verschillende versies of pakketten. Bijvoorbeeld; een ontwikkelaar werkt aan twee verschillende Django applicaties, het eerste project maakt gebruik van een ander front-end framework pakket dan het tweede project. Daarnaast zal het eerste project met Python versie 2.X en de andere met versie 3.X worden uitgerold. Dit zou leiden tot compatibiliteitsproblemen omdat Python niet tegelijkertijd meerdere versies van hetzelfde pakket kan gebruiken. Het andere voordeel dat het gebruik van virtuele Python omgevingen vergroot, is wanneer er wordt gewerkt op beheerde servers of productieomgevingen waar algemene systeem pakketten worden vereist en niet kunnen worden gewijzigd.</w:t>
+      </w:r>
+    </w:p>
+    <w:p>
       <w:r>
         <w:lastRenderedPageBreak/>
-        <w:t>leiden tot compatibiliteitsproblemen omdat Python niet tegelijkertijd meerdere versies van hetzelfde pakket kan gebruiken. Het andere voordeel dat het gebruik van virtuele Python omgevingen vergroot, is wanneer er wordt gewerkt op beheerde servers of productieomgevingen waar algemene systeem pakketten worden vereist en niet kunnen worden gewijzigd.</w:t>
-      </w:r>
-    </w:p>
-    <w:p>
-      <w:r>
         <w:t>Virtuele Python omgevingen creëren afgezonderde contexten, om afhankelijkheden die nodig zijn voor verschillende projecten gescheiden te houden. Op die manier worden conflicten met andere projecten of systeem pakketten gecreëerd. Het komt erop neer dat het opzetten van virtuele omgevingen de beste manier is om verschillende Python projecten te isoleren. Vooral wanneer deze projecten verschillende en tegenstrijdige afhankelijkheden hebben. Het is aangeraden aan elke ontwikkelaar om altijd een virtuele omgeving te creëren voor elk Python project, waarbij installatie van alle vereiste pakketten daarin terecht komen</w:t>
       </w:r>
       <w:sdt>
@@ -22705,7 +22818,12 @@
         </w:sdtContent>
       </w:sdt>
       <w:r>
-        <w:t>. Wanneer een project van machine moet migreren of dergelijke situatie is het minder lastig om de nodige pakketten over te zetten, dan een machine te klonen of pakketten individueel over zetten.</w:t>
+        <w:t xml:space="preserve">. </w:t>
+      </w:r>
+    </w:p>
+    <w:p>
+      <w:r>
+        <w:t>Wanneer een project van machine moet migreren of dergelijke situatie is het minder lastig om de nodige pakketten over te zetten, dan een machine te klonen of pakketten individueel over zetten.</w:t>
       </w:r>
       <w:r>
         <w:t xml:space="preserve"> </w:t>
@@ -22759,8 +22877,8 @@
         <w:t>).</w:t>
       </w:r>
     </w:p>
-    <w:bookmarkStart w:id="139" w:name="_MON_1714131400"/>
-    <w:bookmarkEnd w:id="139"/>
+    <w:bookmarkStart w:id="142" w:name="_MON_1714131400"/>
+    <w:bookmarkEnd w:id="142"/>
     <w:p>
       <w:pPr>
         <w:jc w:val="center"/>
@@ -22769,11 +22887,11 @@
         <w:rPr>
           <w:noProof/>
         </w:rPr>
-        <w:object w:dxaOrig="9026" w:dyaOrig="10513" w14:anchorId="1AECB75A">
-          <v:shape id="_x0000_i1025" type="#_x0000_t75" alt="" style="width:232.35pt;height:271.65pt;mso-width-percent:0;mso-height-percent:0;mso-width-percent:0;mso-height-percent:0" o:ole="">
-            <v:imagedata r:id="rId67" o:title=""/>
+        <w:object w:dxaOrig="9026" w:dyaOrig="10513" w14:anchorId="077287F0">
+          <v:shape id="_x0000_i1025" type="#_x0000_t75" alt="" style="width:231.95pt;height:271.75pt;mso-width-percent:0;mso-height-percent:0;mso-width-percent:0;mso-height-percent:0" o:ole="">
+            <v:imagedata r:id="rId69" o:title=""/>
           </v:shape>
-          <o:OLEObject Type="Embed" ProgID="Word.OpenDocumentText.12" ShapeID="_x0000_i1025" DrawAspect="Content" ObjectID="_1715160344" r:id="rId68"/>
+          <o:OLEObject Type="Embed" ProgID="Word.OpenDocumentText.12" ShapeID="_x0000_i1025" DrawAspect="Content" ObjectID="_1715167347" r:id="rId70"/>
         </w:object>
       </w:r>
     </w:p>
@@ -22782,8 +22900,8 @@
         <w:pStyle w:val="Caption"/>
         <w:jc w:val="center"/>
       </w:pPr>
-      <w:bookmarkStart w:id="140" w:name="_Ref103519205"/>
-      <w:bookmarkStart w:id="141" w:name="_Toc104406490"/>
+      <w:bookmarkStart w:id="143" w:name="_Ref103519205"/>
+      <w:bookmarkStart w:id="144" w:name="_Toc104406490"/>
       <w:r>
         <w:t xml:space="preserve">Codefragment </w:t>
       </w:r>
@@ -22792,14 +22910,14 @@
           <w:rPr>
             <w:noProof/>
           </w:rPr>
-          <w:t>6</w:t>
+          <w:t>7</w:t>
         </w:r>
       </w:fldSimple>
       <w:r>
         <w:t>: Folder structuur virtuele omgeving</w:t>
       </w:r>
-      <w:bookmarkEnd w:id="140"/>
-      <w:bookmarkEnd w:id="141"/>
+      <w:bookmarkEnd w:id="143"/>
+      <w:bookmarkEnd w:id="144"/>
     </w:p>
     <w:p/>
     <w:p/>
@@ -22811,8 +22929,9 @@
       <w:pPr>
         <w:pStyle w:val="Heading1"/>
       </w:pPr>
-      <w:bookmarkStart w:id="142" w:name="_Toc104544210"/>
-      <w:r>
+      <w:bookmarkStart w:id="145" w:name="_Toc104544210"/>
+      <w:r>
+        <w:lastRenderedPageBreak/>
         <w:t>1</w:t>
       </w:r>
       <w:r>
@@ -22824,7 +22943,7 @@
       <w:r>
         <w:t>Praktische uitwerking</w:t>
       </w:r>
-      <w:bookmarkEnd w:id="142"/>
+      <w:bookmarkEnd w:id="145"/>
     </w:p>
     <w:p>
       <w:r>
@@ -22935,8 +23054,9 @@
       <w:pPr>
         <w:pStyle w:val="Heading1"/>
       </w:pPr>
-      <w:bookmarkStart w:id="143" w:name="_Toc104544211"/>
-      <w:r>
+      <w:bookmarkStart w:id="146" w:name="_Toc104544211"/>
+      <w:r>
+        <w:lastRenderedPageBreak/>
         <w:t>1</w:t>
       </w:r>
       <w:r>
@@ -22951,7 +23071,7 @@
       <w:r>
         <w:t>osting</w:t>
       </w:r>
-      <w:bookmarkEnd w:id="143"/>
+      <w:bookmarkEnd w:id="146"/>
     </w:p>
     <w:p>
       <w:r>
@@ -23008,11 +23128,11 @@
         <w:pStyle w:val="Heading2"/>
         <w:ind w:firstLine="708"/>
       </w:pPr>
-      <w:bookmarkStart w:id="144" w:name="_Toc104544212"/>
+      <w:bookmarkStart w:id="147" w:name="_Toc104544212"/>
       <w:r>
         <w:t>3.1 Netwerk diagram</w:t>
       </w:r>
-      <w:bookmarkEnd w:id="144"/>
+      <w:bookmarkEnd w:id="147"/>
     </w:p>
     <w:p>
       <w:pPr>
@@ -23049,7 +23169,7 @@
                     <pic:cNvPicPr/>
                   </pic:nvPicPr>
                   <pic:blipFill>
-                    <a:blip r:embed="rId69">
+                    <a:blip r:embed="rId71">
                       <a:extLst>
                         <a:ext uri="{28A0092B-C50C-407E-A947-70E740481C1C}">
                           <a14:useLocalDpi xmlns:a14="http://schemas.microsoft.com/office/drawing/2010/main" val="0"/>
@@ -23208,8 +23328,9 @@
       <w:pPr>
         <w:pStyle w:val="Heading1"/>
       </w:pPr>
-      <w:bookmarkStart w:id="145" w:name="_Toc104544213"/>
-      <w:r>
+      <w:bookmarkStart w:id="148" w:name="_Toc104544213"/>
+      <w:r>
+        <w:lastRenderedPageBreak/>
         <w:t>1</w:t>
       </w:r>
       <w:r>
@@ -23221,7 +23342,7 @@
       <w:r>
         <w:t>Handleiding</w:t>
       </w:r>
-      <w:bookmarkEnd w:id="145"/>
+      <w:bookmarkEnd w:id="148"/>
     </w:p>
     <w:p>
       <w:r>
@@ -23256,12 +23377,12 @@
       <w:pPr>
         <w:pStyle w:val="Heading1"/>
       </w:pPr>
-      <w:bookmarkStart w:id="146" w:name="_Toc104544214"/>
+      <w:bookmarkStart w:id="149" w:name="_Toc104544214"/>
       <w:r>
         <w:lastRenderedPageBreak/>
         <w:t>Conclusie</w:t>
       </w:r>
-      <w:bookmarkEnd w:id="146"/>
+      <w:bookmarkEnd w:id="149"/>
     </w:p>
     <w:p>
       <w:r>
@@ -23331,12 +23452,12 @@
       <w:pPr>
         <w:pStyle w:val="Heading1"/>
       </w:pPr>
-      <w:bookmarkStart w:id="147" w:name="_Toc104544215"/>
+      <w:bookmarkStart w:id="150" w:name="_Toc104544215"/>
       <w:r>
         <w:lastRenderedPageBreak/>
         <w:t>Nawoord</w:t>
       </w:r>
-      <w:bookmarkEnd w:id="147"/>
+      <w:bookmarkEnd w:id="150"/>
     </w:p>
     <w:p>
       <w:r>
@@ -23394,7 +23515,7 @@
         <w:br w:type="page"/>
       </w:r>
     </w:p>
-    <w:bookmarkStart w:id="148" w:name="_Toc104544216" w:displacedByCustomXml="next"/>
+    <w:bookmarkStart w:id="151" w:name="_Toc104544216" w:displacedByCustomXml="next"/>
     <w:sdt>
       <w:sdtPr>
         <w:rPr>
@@ -23423,7 +23544,7 @@
           <w:r>
             <w:t>Literatuurlijst</w:t>
           </w:r>
-          <w:bookmarkEnd w:id="148"/>
+          <w:bookmarkEnd w:id="151"/>
         </w:p>
         <w:sdt>
           <w:sdtPr>
@@ -25011,7 +25132,7 @@
       <w:pPr>
         <w:pStyle w:val="Heading1"/>
       </w:pPr>
-      <w:bookmarkStart w:id="149" w:name="_Toc104544217"/>
+      <w:bookmarkStart w:id="152" w:name="_Toc104544217"/>
       <w:r>
         <w:lastRenderedPageBreak/>
         <w:t>Bijlagen</w:t>
@@ -25019,7 +25140,7 @@
       <w:r>
         <w:t>overzicht</w:t>
       </w:r>
-      <w:bookmarkEnd w:id="149"/>
+      <w:bookmarkEnd w:id="152"/>
     </w:p>
     <w:p>
       <w:r>
@@ -25068,7 +25189,7 @@
       <w:pPr>
         <w:pStyle w:val="Heading2"/>
       </w:pPr>
-      <w:bookmarkStart w:id="150" w:name="_Toc104544218"/>
+      <w:bookmarkStart w:id="153" w:name="_Toc104544218"/>
       <w:r>
         <w:rPr>
           <w:noProof/>
@@ -25140,13 +25261,13 @@
       <w:r>
         <w:t>Bijlage 1: Platform flowchart</w:t>
       </w:r>
-      <w:bookmarkEnd w:id="150"/>
+      <w:bookmarkEnd w:id="153"/>
     </w:p>
     <w:p>
       <w:pPr>
         <w:pStyle w:val="Heading2"/>
       </w:pPr>
-      <w:bookmarkStart w:id="151" w:name="_Toc104544219"/>
+      <w:bookmarkStart w:id="154" w:name="_Toc104544219"/>
       <w:r>
         <w:rPr>
           <w:noProof/>
@@ -25227,13 +25348,13 @@
       <w:r>
         <w:t>scenario</w:t>
       </w:r>
-      <w:bookmarkEnd w:id="151"/>
+      <w:bookmarkEnd w:id="154"/>
     </w:p>
     <w:p>
       <w:pPr>
         <w:pStyle w:val="Heading2"/>
       </w:pPr>
-      <w:bookmarkStart w:id="152" w:name="_Toc104544220"/>
+      <w:bookmarkStart w:id="155" w:name="_Toc104544220"/>
       <w:r>
         <w:rPr>
           <w:noProof/>
@@ -25264,7 +25385,7 @@
                     <pic:cNvPicPr/>
                   </pic:nvPicPr>
                   <pic:blipFill>
-                    <a:blip r:embed="rId62">
+                    <a:blip r:embed="rId64">
                       <a:extLst>
                         <a:ext uri="{28A0092B-C50C-407E-A947-70E740481C1C}">
                           <a14:useLocalDpi xmlns:a14="http://schemas.microsoft.com/office/drawing/2010/main" val="0"/>
@@ -25308,14 +25429,14 @@
       <w:r>
         <w:t>Basis opstelling</w:t>
       </w:r>
-      <w:bookmarkEnd w:id="152"/>
+      <w:bookmarkEnd w:id="155"/>
     </w:p>
     <w:p/>
     <w:p>
       <w:pPr>
         <w:pStyle w:val="Heading2"/>
       </w:pPr>
-      <w:bookmarkStart w:id="153" w:name="_Toc104544221"/>
+      <w:bookmarkStart w:id="156" w:name="_Toc104544221"/>
       <w:r>
         <w:lastRenderedPageBreak/>
         <w:t xml:space="preserve">Bijlage </w:t>
@@ -25326,7 +25447,7 @@
       <w:r>
         <w:t>: Netwerk diagram</w:t>
       </w:r>
-      <w:bookmarkEnd w:id="153"/>
+      <w:bookmarkEnd w:id="156"/>
     </w:p>
     <w:p>
       <w:r>
@@ -25357,7 +25478,7 @@
                     <pic:cNvPicPr/>
                   </pic:nvPicPr>
                   <pic:blipFill>
-                    <a:blip r:embed="rId69">
+                    <a:blip r:embed="rId71">
                       <a:extLst>
                         <a:ext uri="{28A0092B-C50C-407E-A947-70E740481C1C}">
                           <a14:useLocalDpi xmlns:a14="http://schemas.microsoft.com/office/drawing/2010/main" val="0"/>
@@ -25391,8 +25512,8 @@
       </w:r>
     </w:p>
     <w:sectPr>
-      <w:headerReference w:type="default" r:id="rId70"/>
-      <w:footerReference w:type="default" r:id="rId71"/>
+      <w:headerReference w:type="default" r:id="rId72"/>
+      <w:footerReference w:type="default" r:id="rId73"/>
       <w:pgSz w:w="11906" w:h="16838"/>
       <w:pgMar w:top="1417" w:right="1417" w:bottom="1417" w:left="1417" w:header="708" w:footer="708" w:gutter="0"/>
       <w:pgNumType w:start="1"/>
@@ -25561,7 +25682,7 @@
       </w:r>
     </w:p>
   </w:comment>
-  <w:comment w:id="65" w:author="Sven Sanders" w:date="2022-05-26T10:06:00Z" w:initials="SS">
+  <w:comment w:id="67" w:author="Sven Sanders" w:date="2022-05-26T10:06:00Z" w:initials="SS">
     <w:p>
       <w:pPr>
         <w:pStyle w:val="CommentText"/>
@@ -26121,7 +26242,7 @@
               <v:stroke joinstyle="miter"/>
               <v:path gradientshapeok="t" o:connecttype="rect"/>
             </v:shapetype>
-            <v:shape id="Text Box 2" o:spid="_x0000_s1048" type="#_x0000_t202" style="position:absolute;margin-left:236.75pt;margin-top:-46.55pt;width:287.95pt;height:53.85pt;z-index:251664384;visibility:visible;mso-wrap-style:square;mso-width-percent:0;mso-height-percent:0;mso-wrap-distance-left:9pt;mso-wrap-distance-top:0;mso-wrap-distance-right:9pt;mso-wrap-distance-bottom:0;mso-position-horizontal:right;mso-position-horizontal-relative:margin;mso-position-vertical:absolute;mso-position-vertical-relative:text;mso-width-percent:0;mso-height-percent:0;mso-width-relative:margin;mso-height-relative:margin;v-text-anchor:top" o:gfxdata="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" filled="f" stroked="f">
+            <v:shape id="Text Box 2" o:spid="_x0000_s1049" type="#_x0000_t202" style="position:absolute;margin-left:236.75pt;margin-top:-46.55pt;width:287.95pt;height:53.85pt;z-index:251664384;visibility:visible;mso-wrap-style:square;mso-width-percent:0;mso-height-percent:0;mso-wrap-distance-left:9pt;mso-wrap-distance-top:0;mso-wrap-distance-right:9pt;mso-wrap-distance-bottom:0;mso-position-horizontal:right;mso-position-horizontal-relative:margin;mso-position-vertical:absolute;mso-position-vertical-relative:text;mso-width-percent:0;mso-height-percent:0;mso-width-relative:margin;mso-height-relative:margin;v-text-anchor:top" o:gfxdata="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" filled="f" stroked="f">
               <v:textbox>
                 <w:txbxContent>
                   <w:p>
@@ -26391,7 +26512,7 @@
               <v:stroke joinstyle="miter"/>
               <v:path gradientshapeok="t" o:connecttype="rect"/>
             </v:shapetype>
-            <v:shape id="_x0000_s1049" type="#_x0000_t202" style="position:absolute;margin-left:236.75pt;margin-top:-46.55pt;width:287.95pt;height:53.85pt;z-index:251659264;visibility:visible;mso-wrap-style:square;mso-width-percent:0;mso-height-percent:0;mso-wrap-distance-left:9pt;mso-wrap-distance-top:0;mso-wrap-distance-right:9pt;mso-wrap-distance-bottom:0;mso-position-horizontal:right;mso-position-horizontal-relative:margin;mso-position-vertical:absolute;mso-position-vertical-relative:text;mso-width-percent:0;mso-height-percent:0;mso-width-relative:margin;mso-height-relative:margin;v-text-anchor:top" o:gfxdata="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" filled="f" stroked="f">
+            <v:shape id="_x0000_s1050" type="#_x0000_t202" style="position:absolute;margin-left:236.75pt;margin-top:-46.55pt;width:287.95pt;height:53.85pt;z-index:251659264;visibility:visible;mso-wrap-style:square;mso-width-percent:0;mso-height-percent:0;mso-wrap-distance-left:9pt;mso-wrap-distance-top:0;mso-wrap-distance-right:9pt;mso-wrap-distance-bottom:0;mso-position-horizontal:right;mso-position-horizontal-relative:margin;mso-position-vertical:absolute;mso-position-vertical-relative:text;mso-width-percent:0;mso-height-percent:0;mso-width-relative:margin;mso-height-relative:margin;v-text-anchor:top" o:gfxdata="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" filled="f" stroked="f">
               <v:textbox>
                 <w:txbxContent>
                   <w:p>

</xml_diff>